<commit_message>
Update test case report with new test cases
</commit_message>
<xml_diff>
--- a/miscellaneous/test case report.docx
+++ b/miscellaneous/test case report.docx
@@ -17,13 +17,56 @@
         <w:rPr>
           <w:b/>
           <w:bCs/>
+          <w:noProof/>
           <w:sz w:val="28"/>
           <w:szCs w:val="28"/>
-          <w:u w:val="single"/>
-        </w:rPr>
-        <w:t xml:space="preserve">Page: </w:t>
-      </w:r>
-      <w:r>
+        </w:rPr>
+        <w:drawing>
+          <wp:inline distT="0" distB="0" distL="0" distR="0" wp14:anchorId="7A1088F3" wp14:editId="54D2AEC6">
+            <wp:extent cx="2353003" cy="2857899"/>
+            <wp:effectExtent l="0" t="0" r="0" b="0"/>
+            <wp:docPr id="1089043051" name="Picture 1"/>
+            <wp:cNvGraphicFramePr>
+              <a:graphicFrameLocks xmlns:a="http://schemas.openxmlformats.org/drawingml/2006/main" noChangeAspect="1"/>
+            </wp:cNvGraphicFramePr>
+            <a:graphic xmlns:a="http://schemas.openxmlformats.org/drawingml/2006/main">
+              <a:graphicData uri="http://schemas.openxmlformats.org/drawingml/2006/picture">
+                <pic:pic xmlns:pic="http://schemas.openxmlformats.org/drawingml/2006/picture">
+                  <pic:nvPicPr>
+                    <pic:cNvPr id="1089043051" name="Picture 1089043051"/>
+                    <pic:cNvPicPr/>
+                  </pic:nvPicPr>
+                  <pic:blipFill>
+                    <a:blip r:embed="rId5">
+                      <a:extLst>
+                        <a:ext uri="{28A0092B-C50C-407E-A947-70E740481C1C}">
+                          <a14:useLocalDpi xmlns:a14="http://schemas.microsoft.com/office/drawing/2010/main" val="0"/>
+                        </a:ext>
+                      </a:extLst>
+                    </a:blip>
+                    <a:stretch>
+                      <a:fillRect/>
+                    </a:stretch>
+                  </pic:blipFill>
+                  <pic:spPr>
+                    <a:xfrm>
+                      <a:off x="0" y="0"/>
+                      <a:ext cx="2353003" cy="2857899"/>
+                    </a:xfrm>
+                    <a:prstGeom prst="rect">
+                      <a:avLst/>
+                    </a:prstGeom>
+                  </pic:spPr>
+                </pic:pic>
+              </a:graphicData>
+            </a:graphic>
+          </wp:inline>
+        </w:drawing>
+      </w:r>
+    </w:p>
+    <w:p>
+      <w:pPr>
+        <w:jc w:val="center"/>
         <w:rPr>
           <w:b/>
           <w:bCs/>
@@ -31,6 +74,309 @@
           <w:szCs w:val="28"/>
           <w:u w:val="single"/>
         </w:rPr>
+      </w:pPr>
+    </w:p>
+    <w:p>
+      <w:pPr>
+        <w:jc w:val="center"/>
+        <w:rPr>
+          <w:b/>
+          <w:bCs/>
+          <w:sz w:val="28"/>
+          <w:szCs w:val="28"/>
+          <w:u w:val="single"/>
+        </w:rPr>
+      </w:pPr>
+      <w:r>
+        <w:rPr>
+          <w:b/>
+          <w:bCs/>
+          <w:sz w:val="28"/>
+          <w:szCs w:val="28"/>
+          <w:u w:val="single"/>
+        </w:rPr>
+        <w:t>Test Case Report</w:t>
+      </w:r>
+    </w:p>
+    <w:p>
+      <w:pPr>
+        <w:jc w:val="center"/>
+        <w:rPr>
+          <w:b/>
+          <w:bCs/>
+          <w:sz w:val="28"/>
+          <w:szCs w:val="28"/>
+        </w:rPr>
+      </w:pPr>
+      <w:r>
+        <w:rPr>
+          <w:b/>
+          <w:bCs/>
+          <w:sz w:val="28"/>
+          <w:szCs w:val="28"/>
+        </w:rPr>
+        <w:t>CSE299.4(</w:t>
+      </w:r>
+      <w:proofErr w:type="spellStart"/>
+      <w:r>
+        <w:rPr>
+          <w:b/>
+          <w:bCs/>
+          <w:sz w:val="28"/>
+          <w:szCs w:val="28"/>
+        </w:rPr>
+        <w:t>NbM</w:t>
+      </w:r>
+      <w:proofErr w:type="spellEnd"/>
+      <w:r>
+        <w:rPr>
+          <w:b/>
+          <w:bCs/>
+          <w:sz w:val="28"/>
+          <w:szCs w:val="28"/>
+        </w:rPr>
+        <w:t>)</w:t>
+      </w:r>
+    </w:p>
+    <w:p>
+      <w:pPr>
+        <w:jc w:val="center"/>
+        <w:rPr>
+          <w:b/>
+          <w:bCs/>
+          <w:sz w:val="28"/>
+          <w:szCs w:val="28"/>
+        </w:rPr>
+      </w:pPr>
+      <w:r>
+        <w:rPr>
+          <w:b/>
+          <w:bCs/>
+          <w:sz w:val="28"/>
+          <w:szCs w:val="28"/>
+        </w:rPr>
+        <w:t>Spring 2024</w:t>
+      </w:r>
+    </w:p>
+    <w:p>
+      <w:pPr>
+        <w:rPr>
+          <w:b/>
+          <w:bCs/>
+          <w:sz w:val="28"/>
+          <w:szCs w:val="28"/>
+        </w:rPr>
+      </w:pPr>
+      <w:r>
+        <w:rPr>
+          <w:b/>
+          <w:bCs/>
+          <w:sz w:val="28"/>
+          <w:szCs w:val="28"/>
+        </w:rPr>
+        <w:t xml:space="preserve">Group Members: </w:t>
+      </w:r>
+    </w:p>
+    <w:p>
+      <w:pPr>
+        <w:pStyle w:val="ListParagraph"/>
+        <w:numPr>
+          <w:ilvl w:val="0"/>
+          <w:numId w:val="1"/>
+        </w:numPr>
+        <w:rPr>
+          <w:b/>
+          <w:bCs/>
+          <w:sz w:val="28"/>
+          <w:szCs w:val="28"/>
+        </w:rPr>
+      </w:pPr>
+      <w:r>
+        <w:rPr>
+          <w:b/>
+          <w:bCs/>
+          <w:sz w:val="28"/>
+          <w:szCs w:val="28"/>
+        </w:rPr>
+        <w:t>Mohammad Nuruddin Zunayed 2131130642</w:t>
+      </w:r>
+    </w:p>
+    <w:p>
+      <w:pPr>
+        <w:pStyle w:val="ListParagraph"/>
+        <w:numPr>
+          <w:ilvl w:val="0"/>
+          <w:numId w:val="1"/>
+        </w:numPr>
+        <w:rPr>
+          <w:b/>
+          <w:bCs/>
+          <w:sz w:val="28"/>
+          <w:szCs w:val="28"/>
+        </w:rPr>
+      </w:pPr>
+      <w:r>
+        <w:rPr>
+          <w:b/>
+          <w:bCs/>
+          <w:sz w:val="28"/>
+          <w:szCs w:val="28"/>
+        </w:rPr>
+        <w:t>Aminul Islam Arafat</w:t>
+      </w:r>
+      <w:r>
+        <w:rPr>
+          <w:b/>
+          <w:bCs/>
+          <w:sz w:val="28"/>
+          <w:szCs w:val="28"/>
+        </w:rPr>
+        <w:t xml:space="preserve"> </w:t>
+      </w:r>
+      <w:r>
+        <w:rPr>
+          <w:b/>
+          <w:bCs/>
+          <w:sz w:val="28"/>
+          <w:szCs w:val="28"/>
+        </w:rPr>
+        <w:t>2132536642</w:t>
+      </w:r>
+    </w:p>
+    <w:p>
+      <w:pPr>
+        <w:rPr>
+          <w:b/>
+          <w:bCs/>
+          <w:sz w:val="28"/>
+          <w:szCs w:val="28"/>
+        </w:rPr>
+      </w:pPr>
+    </w:p>
+    <w:p>
+      <w:pPr>
+        <w:rPr>
+          <w:b/>
+          <w:bCs/>
+          <w:sz w:val="28"/>
+          <w:szCs w:val="28"/>
+        </w:rPr>
+      </w:pPr>
+    </w:p>
+    <w:p>
+      <w:pPr>
+        <w:jc w:val="center"/>
+        <w:rPr>
+          <w:b/>
+          <w:bCs/>
+          <w:sz w:val="28"/>
+          <w:szCs w:val="28"/>
+          <w:u w:val="single"/>
+        </w:rPr>
+      </w:pPr>
+    </w:p>
+    <w:p>
+      <w:pPr>
+        <w:jc w:val="center"/>
+        <w:rPr>
+          <w:b/>
+          <w:bCs/>
+          <w:sz w:val="28"/>
+          <w:szCs w:val="28"/>
+          <w:u w:val="single"/>
+        </w:rPr>
+      </w:pPr>
+    </w:p>
+    <w:p>
+      <w:pPr>
+        <w:jc w:val="center"/>
+        <w:rPr>
+          <w:b/>
+          <w:bCs/>
+          <w:sz w:val="28"/>
+          <w:szCs w:val="28"/>
+          <w:u w:val="single"/>
+        </w:rPr>
+      </w:pPr>
+    </w:p>
+    <w:p>
+      <w:pPr>
+        <w:jc w:val="center"/>
+        <w:rPr>
+          <w:b/>
+          <w:bCs/>
+          <w:sz w:val="28"/>
+          <w:szCs w:val="28"/>
+          <w:u w:val="single"/>
+        </w:rPr>
+      </w:pPr>
+    </w:p>
+    <w:p>
+      <w:pPr>
+        <w:jc w:val="center"/>
+        <w:rPr>
+          <w:b/>
+          <w:bCs/>
+          <w:sz w:val="28"/>
+          <w:szCs w:val="28"/>
+          <w:u w:val="single"/>
+        </w:rPr>
+      </w:pPr>
+    </w:p>
+    <w:p>
+      <w:pPr>
+        <w:jc w:val="center"/>
+        <w:rPr>
+          <w:b/>
+          <w:bCs/>
+          <w:sz w:val="28"/>
+          <w:szCs w:val="28"/>
+          <w:u w:val="single"/>
+        </w:rPr>
+      </w:pPr>
+    </w:p>
+    <w:p>
+      <w:pPr>
+        <w:jc w:val="center"/>
+        <w:rPr>
+          <w:b/>
+          <w:bCs/>
+          <w:sz w:val="28"/>
+          <w:szCs w:val="28"/>
+          <w:u w:val="single"/>
+        </w:rPr>
+      </w:pPr>
+    </w:p>
+    <w:p>
+      <w:pPr>
+        <w:jc w:val="center"/>
+        <w:rPr>
+          <w:b/>
+          <w:bCs/>
+          <w:sz w:val="28"/>
+          <w:szCs w:val="28"/>
+          <w:u w:val="single"/>
+        </w:rPr>
+      </w:pPr>
+      <w:r>
+        <w:rPr>
+          <w:b/>
+          <w:bCs/>
+          <w:sz w:val="28"/>
+          <w:szCs w:val="28"/>
+          <w:u w:val="single"/>
+        </w:rPr>
+        <w:lastRenderedPageBreak/>
+        <w:t xml:space="preserve">Page: </w:t>
+      </w:r>
+      <w:r>
+        <w:rPr>
+          <w:b/>
+          <w:bCs/>
+          <w:sz w:val="28"/>
+          <w:szCs w:val="28"/>
+          <w:u w:val="single"/>
+        </w:rPr>
         <w:t>Login Page</w:t>
       </w:r>
     </w:p>
@@ -162,14 +508,7 @@
           <w:sz w:val="24"/>
           <w:szCs w:val="24"/>
         </w:rPr>
-        <w:t>User is redirected to dashboard</w:t>
-      </w:r>
-      <w:r>
-        <w:rPr>
-          <w:sz w:val="24"/>
-          <w:szCs w:val="24"/>
-        </w:rPr>
-        <w:t>.</w:t>
+        <w:t>User is redirected to dashboard.</w:t>
       </w:r>
     </w:p>
     <w:p>
@@ -200,14 +539,7 @@
           <w:sz w:val="24"/>
           <w:szCs w:val="24"/>
         </w:rPr>
-        <w:t>User is redirected to dashboard</w:t>
-      </w:r>
-      <w:r>
-        <w:rPr>
-          <w:sz w:val="24"/>
-          <w:szCs w:val="24"/>
-        </w:rPr>
-        <w:t>.</w:t>
+        <w:t>User is redirected to dashboard.</w:t>
       </w:r>
     </w:p>
     <w:p>
@@ -328,21 +660,7 @@
           <w:sz w:val="24"/>
           <w:szCs w:val="24"/>
         </w:rPr>
-        <w:t xml:space="preserve">User is redirected to </w:t>
-      </w:r>
-      <w:r>
-        <w:rPr>
-          <w:sz w:val="24"/>
-          <w:szCs w:val="24"/>
-        </w:rPr>
-        <w:t>login page</w:t>
-      </w:r>
-      <w:r>
-        <w:rPr>
-          <w:sz w:val="24"/>
-          <w:szCs w:val="24"/>
-        </w:rPr>
-        <w:t>.</w:t>
+        <w:t>User is redirected to login page.</w:t>
       </w:r>
     </w:p>
     <w:p>
@@ -470,21 +788,7 @@
           <w:sz w:val="24"/>
           <w:szCs w:val="24"/>
         </w:rPr>
-        <w:t>User tries to bypass the login page using “/</w:t>
-      </w:r>
-      <w:r>
-        <w:rPr>
-          <w:sz w:val="24"/>
-          <w:szCs w:val="24"/>
-        </w:rPr>
-        <w:t>newAssessment</w:t>
-      </w:r>
-      <w:r>
-        <w:rPr>
-          <w:sz w:val="24"/>
-          <w:szCs w:val="24"/>
-        </w:rPr>
-        <w:t xml:space="preserve">”. </w:t>
+        <w:t xml:space="preserve">User tries to bypass the login page using “/newAssessment”. </w:t>
       </w:r>
     </w:p>
     <w:p>
@@ -636,35 +940,7 @@
           <w:sz w:val="24"/>
           <w:szCs w:val="24"/>
         </w:rPr>
-        <w:t>User tries to bypass the login page using “/</w:t>
-      </w:r>
-      <w:r>
-        <w:rPr>
-          <w:sz w:val="24"/>
-          <w:szCs w:val="24"/>
-        </w:rPr>
-        <w:t>*</w:t>
-      </w:r>
-      <w:r>
-        <w:rPr>
-          <w:sz w:val="24"/>
-          <w:szCs w:val="24"/>
-        </w:rPr>
-        <w:t>”.</w:t>
-      </w:r>
-      <w:r>
-        <w:rPr>
-          <w:sz w:val="24"/>
-          <w:szCs w:val="24"/>
-        </w:rPr>
-        <w:t xml:space="preserve"> Here “*” means any path except the defined path in the navigation router.</w:t>
-      </w:r>
-      <w:r>
-        <w:rPr>
-          <w:sz w:val="24"/>
-          <w:szCs w:val="24"/>
-        </w:rPr>
-        <w:t xml:space="preserve"> </w:t>
+        <w:t xml:space="preserve">User tries to bypass the login page using “/*”. Here “*” means any path except the defined path in the navigation router. </w:t>
       </w:r>
     </w:p>
     <w:p>
@@ -874,14 +1150,7 @@
           <w:sz w:val="24"/>
           <w:szCs w:val="24"/>
         </w:rPr>
-        <w:t xml:space="preserve">User is </w:t>
-      </w:r>
-      <w:r>
-        <w:rPr>
-          <w:sz w:val="24"/>
-          <w:szCs w:val="24"/>
-        </w:rPr>
-        <w:t>requested to give permission in the scope.</w:t>
+        <w:t>User is requested to give permission in the scope.</w:t>
       </w:r>
     </w:p>
     <w:p>
@@ -1415,14 +1684,59 @@
           <w:u w:val="single"/>
         </w:rPr>
       </w:pPr>
-      <w:r>
-        <w:rPr>
-          <w:b/>
-          <w:bCs/>
-          <w:sz w:val="24"/>
-          <w:szCs w:val="24"/>
-          <w:u w:val="single"/>
-        </w:rPr>
+    </w:p>
+    <w:p>
+      <w:pPr>
+        <w:rPr>
+          <w:b/>
+          <w:bCs/>
+          <w:sz w:val="24"/>
+          <w:szCs w:val="24"/>
+          <w:u w:val="single"/>
+        </w:rPr>
+      </w:pPr>
+    </w:p>
+    <w:p>
+      <w:pPr>
+        <w:rPr>
+          <w:b/>
+          <w:bCs/>
+          <w:sz w:val="24"/>
+          <w:szCs w:val="24"/>
+          <w:u w:val="single"/>
+        </w:rPr>
+      </w:pPr>
+    </w:p>
+    <w:p>
+      <w:pPr>
+        <w:rPr>
+          <w:b/>
+          <w:bCs/>
+          <w:sz w:val="24"/>
+          <w:szCs w:val="24"/>
+          <w:u w:val="single"/>
+        </w:rPr>
+      </w:pPr>
+    </w:p>
+    <w:p>
+      <w:pPr>
+        <w:rPr>
+          <w:b/>
+          <w:bCs/>
+          <w:sz w:val="24"/>
+          <w:szCs w:val="24"/>
+          <w:u w:val="single"/>
+        </w:rPr>
+      </w:pPr>
+      <w:r>
+        <w:rPr>
+          <w:b/>
+          <w:bCs/>
+          <w:sz w:val="24"/>
+          <w:szCs w:val="24"/>
+          <w:u w:val="single"/>
+        </w:rPr>
+        <w:lastRenderedPageBreak/>
         <w:t>Test Case 3:</w:t>
       </w:r>
     </w:p>
@@ -1512,7 +1826,897 @@
           <w:sz w:val="24"/>
           <w:szCs w:val="24"/>
         </w:rPr>
+        <w:t>Status:</w:t>
+      </w:r>
+      <w:r>
+        <w:rPr>
+          <w:sz w:val="24"/>
+          <w:szCs w:val="24"/>
+        </w:rPr>
+        <w:t xml:space="preserve"> </w:t>
+      </w:r>
+      <w:r>
+        <w:rPr>
+          <w:sz w:val="24"/>
+          <w:szCs w:val="24"/>
+          <w:highlight w:val="green"/>
+        </w:rPr>
+        <w:t>Passed</w:t>
+      </w:r>
+    </w:p>
+    <w:p>
+      <w:pPr>
+        <w:rPr>
+          <w:b/>
+          <w:bCs/>
+          <w:sz w:val="24"/>
+          <w:szCs w:val="24"/>
+          <w:u w:val="single"/>
+        </w:rPr>
+      </w:pPr>
+      <w:r>
+        <w:rPr>
+          <w:b/>
+          <w:bCs/>
+          <w:sz w:val="24"/>
+          <w:szCs w:val="24"/>
+          <w:u w:val="single"/>
+        </w:rPr>
+        <w:t xml:space="preserve">Test Case </w:t>
+      </w:r>
+      <w:r>
+        <w:rPr>
+          <w:b/>
+          <w:bCs/>
+          <w:sz w:val="24"/>
+          <w:szCs w:val="24"/>
+          <w:u w:val="single"/>
+        </w:rPr>
+        <w:t>4</w:t>
+      </w:r>
+      <w:r>
+        <w:rPr>
+          <w:b/>
+          <w:bCs/>
+          <w:sz w:val="24"/>
+          <w:szCs w:val="24"/>
+          <w:u w:val="single"/>
+        </w:rPr>
+        <w:t>:</w:t>
+      </w:r>
+    </w:p>
+    <w:p>
+      <w:pPr>
+        <w:rPr>
+          <w:sz w:val="24"/>
+          <w:szCs w:val="24"/>
+        </w:rPr>
+      </w:pPr>
+      <w:r>
+        <w:rPr>
+          <w:b/>
+          <w:bCs/>
+          <w:sz w:val="24"/>
+          <w:szCs w:val="24"/>
+        </w:rPr>
+        <w:t xml:space="preserve">User Input: </w:t>
+      </w:r>
+      <w:r>
+        <w:rPr>
+          <w:sz w:val="24"/>
+          <w:szCs w:val="24"/>
+        </w:rPr>
+        <w:t>Past date is given in the deadline input field.</w:t>
+      </w:r>
+    </w:p>
+    <w:p>
+      <w:pPr>
+        <w:rPr>
+          <w:sz w:val="24"/>
+          <w:szCs w:val="24"/>
+        </w:rPr>
+      </w:pPr>
+      <w:r>
+        <w:rPr>
+          <w:b/>
+          <w:bCs/>
+          <w:sz w:val="24"/>
+          <w:szCs w:val="24"/>
+        </w:rPr>
+        <w:t xml:space="preserve">Expected Output: </w:t>
+      </w:r>
+      <w:r>
+        <w:rPr>
+          <w:sz w:val="24"/>
+          <w:szCs w:val="24"/>
+        </w:rPr>
+        <w:t>System will request the user to select a date in the future.</w:t>
+      </w:r>
+    </w:p>
+    <w:p>
+      <w:pPr>
+        <w:rPr>
+          <w:sz w:val="24"/>
+          <w:szCs w:val="24"/>
+        </w:rPr>
+      </w:pPr>
+      <w:r>
+        <w:rPr>
+          <w:b/>
+          <w:bCs/>
+          <w:sz w:val="24"/>
+          <w:szCs w:val="24"/>
+        </w:rPr>
+        <w:t>Retrieved Output:</w:t>
+      </w:r>
+      <w:r>
+        <w:rPr>
+          <w:sz w:val="24"/>
+          <w:szCs w:val="24"/>
+        </w:rPr>
+        <w:t xml:space="preserve"> System request the user to select a date in the future.</w:t>
+      </w:r>
+    </w:p>
+    <w:p>
+      <w:pPr>
+        <w:rPr>
+          <w:sz w:val="24"/>
+          <w:szCs w:val="24"/>
+        </w:rPr>
+      </w:pPr>
+      <w:r>
+        <w:rPr>
+          <w:b/>
+          <w:bCs/>
+          <w:sz w:val="24"/>
+          <w:szCs w:val="24"/>
+        </w:rPr>
+        <w:t>Status:</w:t>
+      </w:r>
+      <w:r>
+        <w:rPr>
+          <w:sz w:val="24"/>
+          <w:szCs w:val="24"/>
+        </w:rPr>
+        <w:t xml:space="preserve"> </w:t>
+      </w:r>
+      <w:r>
+        <w:rPr>
+          <w:sz w:val="24"/>
+          <w:szCs w:val="24"/>
+          <w:highlight w:val="green"/>
+        </w:rPr>
+        <w:t>Passed</w:t>
+      </w:r>
+    </w:p>
+    <w:p>
+      <w:pPr>
+        <w:rPr>
+          <w:b/>
+          <w:bCs/>
+          <w:sz w:val="24"/>
+          <w:szCs w:val="24"/>
+          <w:u w:val="single"/>
+        </w:rPr>
+      </w:pPr>
+      <w:r>
+        <w:rPr>
+          <w:b/>
+          <w:bCs/>
+          <w:sz w:val="24"/>
+          <w:szCs w:val="24"/>
+          <w:u w:val="single"/>
+        </w:rPr>
+        <w:t>Test Case 5:</w:t>
+      </w:r>
+    </w:p>
+    <w:p>
+      <w:pPr>
+        <w:rPr>
+          <w:sz w:val="24"/>
+          <w:szCs w:val="24"/>
+        </w:rPr>
+      </w:pPr>
+      <w:r>
+        <w:rPr>
+          <w:b/>
+          <w:bCs/>
+          <w:sz w:val="24"/>
+          <w:szCs w:val="24"/>
+        </w:rPr>
+        <w:t xml:space="preserve">User Input: </w:t>
+      </w:r>
+      <w:r>
+        <w:rPr>
+          <w:sz w:val="24"/>
+          <w:szCs w:val="24"/>
+        </w:rPr>
+        <w:t>All the inputs are given correctly.</w:t>
+      </w:r>
+    </w:p>
+    <w:p>
+      <w:pPr>
+        <w:rPr>
+          <w:sz w:val="24"/>
+          <w:szCs w:val="24"/>
+        </w:rPr>
+      </w:pPr>
+      <w:r>
+        <w:rPr>
+          <w:b/>
+          <w:bCs/>
+          <w:sz w:val="24"/>
+          <w:szCs w:val="24"/>
+        </w:rPr>
+        <w:t xml:space="preserve">Expected Output: </w:t>
+      </w:r>
+      <w:r>
+        <w:rPr>
+          <w:sz w:val="24"/>
+          <w:szCs w:val="24"/>
+        </w:rPr>
+        <w:t xml:space="preserve">System will </w:t>
+      </w:r>
+      <w:r>
+        <w:rPr>
+          <w:sz w:val="24"/>
+          <w:szCs w:val="24"/>
+        </w:rPr>
+        <w:t>work</w:t>
+      </w:r>
+      <w:r>
+        <w:rPr>
+          <w:sz w:val="24"/>
+          <w:szCs w:val="24"/>
+        </w:rPr>
+        <w:t>.</w:t>
+      </w:r>
+    </w:p>
+    <w:p>
+      <w:pPr>
+        <w:rPr>
+          <w:sz w:val="24"/>
+          <w:szCs w:val="24"/>
+        </w:rPr>
+      </w:pPr>
+      <w:r>
+        <w:rPr>
+          <w:b/>
+          <w:bCs/>
+          <w:sz w:val="24"/>
+          <w:szCs w:val="24"/>
+        </w:rPr>
+        <w:t>Retrieved Output:</w:t>
+      </w:r>
+      <w:r>
+        <w:rPr>
+          <w:sz w:val="24"/>
+          <w:szCs w:val="24"/>
+        </w:rPr>
+        <w:t xml:space="preserve"> System </w:t>
+      </w:r>
+      <w:r>
+        <w:rPr>
+          <w:sz w:val="24"/>
+          <w:szCs w:val="24"/>
+        </w:rPr>
+        <w:t>works</w:t>
+      </w:r>
+      <w:r>
+        <w:rPr>
+          <w:sz w:val="24"/>
+          <w:szCs w:val="24"/>
+        </w:rPr>
+        <w:t>.</w:t>
+      </w:r>
+    </w:p>
+    <w:p>
+      <w:pPr>
+        <w:rPr>
+          <w:sz w:val="24"/>
+          <w:szCs w:val="24"/>
+        </w:rPr>
+      </w:pPr>
+      <w:r>
+        <w:rPr>
+          <w:b/>
+          <w:bCs/>
+          <w:sz w:val="24"/>
+          <w:szCs w:val="24"/>
+        </w:rPr>
+        <w:t>Status:</w:t>
+      </w:r>
+      <w:r>
+        <w:rPr>
+          <w:sz w:val="24"/>
+          <w:szCs w:val="24"/>
+        </w:rPr>
+        <w:t xml:space="preserve"> </w:t>
+      </w:r>
+      <w:r>
+        <w:rPr>
+          <w:sz w:val="24"/>
+          <w:szCs w:val="24"/>
+          <w:highlight w:val="green"/>
+        </w:rPr>
+        <w:t>Passed</w:t>
+      </w:r>
+    </w:p>
+    <w:p>
+      <w:pPr>
+        <w:rPr>
+          <w:b/>
+          <w:bCs/>
+          <w:sz w:val="24"/>
+          <w:szCs w:val="24"/>
+          <w:u w:val="single"/>
+        </w:rPr>
+      </w:pPr>
+      <w:r>
+        <w:rPr>
+          <w:b/>
+          <w:bCs/>
+          <w:sz w:val="24"/>
+          <w:szCs w:val="24"/>
+        </w:rPr>
+        <w:t xml:space="preserve"> </w:t>
+      </w:r>
+      <w:r>
+        <w:rPr>
+          <w:b/>
+          <w:bCs/>
+          <w:sz w:val="24"/>
+          <w:szCs w:val="24"/>
+          <w:u w:val="single"/>
+        </w:rPr>
+        <w:t xml:space="preserve">Test Case </w:t>
+      </w:r>
+      <w:r>
+        <w:rPr>
+          <w:b/>
+          <w:bCs/>
+          <w:sz w:val="24"/>
+          <w:szCs w:val="24"/>
+          <w:u w:val="single"/>
+        </w:rPr>
+        <w:t>6</w:t>
+      </w:r>
+      <w:r>
+        <w:rPr>
+          <w:b/>
+          <w:bCs/>
+          <w:sz w:val="24"/>
+          <w:szCs w:val="24"/>
+          <w:u w:val="single"/>
+        </w:rPr>
+        <w:t>:</w:t>
+      </w:r>
+    </w:p>
+    <w:p>
+      <w:pPr>
+        <w:rPr>
+          <w:sz w:val="24"/>
+          <w:szCs w:val="24"/>
+        </w:rPr>
+      </w:pPr>
+      <w:r>
+        <w:rPr>
+          <w:b/>
+          <w:bCs/>
+          <w:sz w:val="24"/>
+          <w:szCs w:val="24"/>
+        </w:rPr>
+        <w:t xml:space="preserve">User Input: </w:t>
+      </w:r>
+      <w:r>
+        <w:rPr>
+          <w:sz w:val="24"/>
+          <w:szCs w:val="24"/>
+        </w:rPr>
+        <w:t>Google sheets are not according to given format.</w:t>
+      </w:r>
+    </w:p>
+    <w:p>
+      <w:pPr>
+        <w:rPr>
+          <w:sz w:val="24"/>
+          <w:szCs w:val="24"/>
+        </w:rPr>
+      </w:pPr>
+      <w:r>
+        <w:rPr>
+          <w:b/>
+          <w:bCs/>
+          <w:sz w:val="24"/>
+          <w:szCs w:val="24"/>
+        </w:rPr>
+        <w:t xml:space="preserve">Expected Output: </w:t>
+      </w:r>
+      <w:r>
+        <w:rPr>
+          <w:sz w:val="24"/>
+          <w:szCs w:val="24"/>
+        </w:rPr>
+        <w:t xml:space="preserve">System will </w:t>
+      </w:r>
+      <w:r>
+        <w:rPr>
+          <w:sz w:val="24"/>
+          <w:szCs w:val="24"/>
+        </w:rPr>
+        <w:t>show error and request user to fix it</w:t>
+      </w:r>
+      <w:r>
+        <w:rPr>
+          <w:sz w:val="24"/>
+          <w:szCs w:val="24"/>
+        </w:rPr>
+        <w:t>.</w:t>
+      </w:r>
+    </w:p>
+    <w:p>
+      <w:pPr>
+        <w:rPr>
+          <w:sz w:val="24"/>
+          <w:szCs w:val="24"/>
+        </w:rPr>
+      </w:pPr>
+      <w:r>
+        <w:rPr>
+          <w:b/>
+          <w:bCs/>
+          <w:sz w:val="24"/>
+          <w:szCs w:val="24"/>
+        </w:rPr>
+        <w:t>Retrieved Output:</w:t>
+      </w:r>
+      <w:r>
+        <w:rPr>
+          <w:sz w:val="24"/>
+          <w:szCs w:val="24"/>
+        </w:rPr>
+        <w:t xml:space="preserve"> System </w:t>
+      </w:r>
+      <w:r>
+        <w:rPr>
+          <w:sz w:val="24"/>
+          <w:szCs w:val="24"/>
+        </w:rPr>
+        <w:t>crashes</w:t>
+      </w:r>
+      <w:r>
+        <w:rPr>
+          <w:sz w:val="24"/>
+          <w:szCs w:val="24"/>
+        </w:rPr>
+        <w:t>.</w:t>
+      </w:r>
+    </w:p>
+    <w:p>
+      <w:pPr>
+        <w:rPr>
+          <w:sz w:val="24"/>
+          <w:szCs w:val="24"/>
+        </w:rPr>
+      </w:pPr>
+      <w:r>
+        <w:rPr>
+          <w:b/>
+          <w:bCs/>
+          <w:sz w:val="24"/>
+          <w:szCs w:val="24"/>
+        </w:rPr>
+        <w:t>Status:</w:t>
+      </w:r>
+      <w:r>
+        <w:rPr>
+          <w:sz w:val="24"/>
+          <w:szCs w:val="24"/>
+        </w:rPr>
+        <w:t xml:space="preserve"> </w:t>
+      </w:r>
+      <w:r>
+        <w:rPr>
+          <w:sz w:val="24"/>
+          <w:szCs w:val="24"/>
+          <w:highlight w:val="red"/>
+        </w:rPr>
+        <w:t>Failed</w:t>
+      </w:r>
+    </w:p>
+    <w:p>
+      <w:pPr>
+        <w:rPr>
+          <w:b/>
+          <w:bCs/>
+          <w:sz w:val="24"/>
+          <w:szCs w:val="24"/>
+          <w:u w:val="single"/>
+        </w:rPr>
+      </w:pPr>
+      <w:r>
+        <w:rPr>
+          <w:b/>
+          <w:bCs/>
+          <w:sz w:val="24"/>
+          <w:szCs w:val="24"/>
+          <w:u w:val="single"/>
+        </w:rPr>
+        <w:t xml:space="preserve">Test Case </w:t>
+      </w:r>
+      <w:r>
+        <w:rPr>
+          <w:b/>
+          <w:bCs/>
+          <w:sz w:val="24"/>
+          <w:szCs w:val="24"/>
+          <w:u w:val="single"/>
+        </w:rPr>
+        <w:t>7</w:t>
+      </w:r>
+      <w:r>
+        <w:rPr>
+          <w:b/>
+          <w:bCs/>
+          <w:sz w:val="24"/>
+          <w:szCs w:val="24"/>
+          <w:u w:val="single"/>
+        </w:rPr>
+        <w:t>:</w:t>
+      </w:r>
+    </w:p>
+    <w:p>
+      <w:pPr>
+        <w:rPr>
+          <w:sz w:val="24"/>
+          <w:szCs w:val="24"/>
+        </w:rPr>
+      </w:pPr>
+      <w:r>
+        <w:rPr>
+          <w:b/>
+          <w:bCs/>
+          <w:sz w:val="24"/>
+          <w:szCs w:val="24"/>
+        </w:rPr>
+        <w:t xml:space="preserve">User Input: </w:t>
+      </w:r>
+      <w:r>
+        <w:rPr>
+          <w:sz w:val="24"/>
+          <w:szCs w:val="24"/>
+        </w:rPr>
+        <w:t>Google sheets are according to given format</w:t>
+      </w:r>
+      <w:r>
+        <w:rPr>
+          <w:sz w:val="24"/>
+          <w:szCs w:val="24"/>
+        </w:rPr>
+        <w:t xml:space="preserve"> but on different cells</w:t>
+      </w:r>
+      <w:r>
+        <w:rPr>
+          <w:sz w:val="24"/>
+          <w:szCs w:val="24"/>
+        </w:rPr>
+        <w:t>.</w:t>
+      </w:r>
+    </w:p>
+    <w:p>
+      <w:pPr>
+        <w:rPr>
+          <w:sz w:val="24"/>
+          <w:szCs w:val="24"/>
+        </w:rPr>
+      </w:pPr>
+      <w:r>
+        <w:rPr>
+          <w:b/>
+          <w:bCs/>
+          <w:sz w:val="24"/>
+          <w:szCs w:val="24"/>
+        </w:rPr>
+        <w:t xml:space="preserve">Expected Output: </w:t>
+      </w:r>
+      <w:r>
+        <w:rPr>
+          <w:sz w:val="24"/>
+          <w:szCs w:val="24"/>
+        </w:rPr>
+        <w:t xml:space="preserve">System will </w:t>
+      </w:r>
+      <w:r>
+        <w:rPr>
+          <w:sz w:val="24"/>
+          <w:szCs w:val="24"/>
+        </w:rPr>
+        <w:t>show error and request user to fix it</w:t>
+      </w:r>
+      <w:r>
+        <w:rPr>
+          <w:sz w:val="24"/>
+          <w:szCs w:val="24"/>
+        </w:rPr>
+        <w:t>.</w:t>
+      </w:r>
+    </w:p>
+    <w:p>
+      <w:pPr>
+        <w:rPr>
+          <w:sz w:val="24"/>
+          <w:szCs w:val="24"/>
+        </w:rPr>
+      </w:pPr>
+      <w:r>
+        <w:rPr>
+          <w:b/>
+          <w:bCs/>
+          <w:sz w:val="24"/>
+          <w:szCs w:val="24"/>
+        </w:rPr>
+        <w:t>Retrieved Output:</w:t>
+      </w:r>
+      <w:r>
+        <w:rPr>
+          <w:sz w:val="24"/>
+          <w:szCs w:val="24"/>
+        </w:rPr>
+        <w:t xml:space="preserve"> System </w:t>
+      </w:r>
+      <w:r>
+        <w:rPr>
+          <w:sz w:val="24"/>
+          <w:szCs w:val="24"/>
+        </w:rPr>
+        <w:t>crashes</w:t>
+      </w:r>
+      <w:r>
+        <w:rPr>
+          <w:sz w:val="24"/>
+          <w:szCs w:val="24"/>
+        </w:rPr>
+        <w:t>.</w:t>
+      </w:r>
+    </w:p>
+    <w:p>
+      <w:pPr>
+        <w:rPr>
+          <w:sz w:val="24"/>
+          <w:szCs w:val="24"/>
+        </w:rPr>
+      </w:pPr>
+      <w:r>
+        <w:rPr>
+          <w:b/>
+          <w:bCs/>
+          <w:sz w:val="24"/>
+          <w:szCs w:val="24"/>
+        </w:rPr>
+        <w:t>Status:</w:t>
+      </w:r>
+      <w:r>
+        <w:rPr>
+          <w:sz w:val="24"/>
+          <w:szCs w:val="24"/>
+        </w:rPr>
+        <w:t xml:space="preserve"> </w:t>
+      </w:r>
+      <w:r>
+        <w:rPr>
+          <w:sz w:val="24"/>
+          <w:szCs w:val="24"/>
+          <w:highlight w:val="red"/>
+        </w:rPr>
+        <w:t>Failed</w:t>
+      </w:r>
+    </w:p>
+    <w:p>
+      <w:pPr>
+        <w:rPr>
+          <w:b/>
+          <w:bCs/>
+          <w:sz w:val="24"/>
+          <w:szCs w:val="24"/>
+          <w:u w:val="single"/>
+        </w:rPr>
+      </w:pPr>
+    </w:p>
+    <w:p>
+      <w:pPr>
+        <w:rPr>
+          <w:b/>
+          <w:bCs/>
+          <w:sz w:val="24"/>
+          <w:szCs w:val="24"/>
+          <w:u w:val="single"/>
+        </w:rPr>
+      </w:pPr>
+    </w:p>
+    <w:p>
+      <w:pPr>
+        <w:rPr>
+          <w:b/>
+          <w:bCs/>
+          <w:sz w:val="24"/>
+          <w:szCs w:val="24"/>
+          <w:u w:val="single"/>
+        </w:rPr>
+      </w:pPr>
+      <w:r>
+        <w:rPr>
+          <w:b/>
+          <w:bCs/>
+          <w:sz w:val="24"/>
+          <w:szCs w:val="24"/>
+          <w:u w:val="single"/>
+        </w:rPr>
         <w:lastRenderedPageBreak/>
+        <w:t xml:space="preserve">Test Case </w:t>
+      </w:r>
+      <w:r>
+        <w:rPr>
+          <w:b/>
+          <w:bCs/>
+          <w:sz w:val="24"/>
+          <w:szCs w:val="24"/>
+          <w:u w:val="single"/>
+        </w:rPr>
+        <w:t>8</w:t>
+      </w:r>
+      <w:r>
+        <w:rPr>
+          <w:b/>
+          <w:bCs/>
+          <w:sz w:val="24"/>
+          <w:szCs w:val="24"/>
+          <w:u w:val="single"/>
+        </w:rPr>
+        <w:t>:</w:t>
+      </w:r>
+    </w:p>
+    <w:p>
+      <w:pPr>
+        <w:rPr>
+          <w:sz w:val="24"/>
+          <w:szCs w:val="24"/>
+        </w:rPr>
+      </w:pPr>
+      <w:r>
+        <w:rPr>
+          <w:b/>
+          <w:bCs/>
+          <w:sz w:val="24"/>
+          <w:szCs w:val="24"/>
+        </w:rPr>
+        <w:t xml:space="preserve">User Input: </w:t>
+      </w:r>
+      <w:r>
+        <w:rPr>
+          <w:sz w:val="24"/>
+          <w:szCs w:val="24"/>
+        </w:rPr>
+        <w:t>Google sheets are</w:t>
+      </w:r>
+      <w:r>
+        <w:rPr>
+          <w:sz w:val="24"/>
+          <w:szCs w:val="24"/>
+        </w:rPr>
+        <w:t xml:space="preserve"> </w:t>
+      </w:r>
+      <w:r>
+        <w:rPr>
+          <w:sz w:val="24"/>
+          <w:szCs w:val="24"/>
+        </w:rPr>
+        <w:t>according to given format</w:t>
+      </w:r>
+      <w:r>
+        <w:rPr>
+          <w:sz w:val="24"/>
+          <w:szCs w:val="24"/>
+        </w:rPr>
+        <w:t xml:space="preserve"> but no column heading given</w:t>
+      </w:r>
+      <w:r>
+        <w:rPr>
+          <w:sz w:val="24"/>
+          <w:szCs w:val="24"/>
+        </w:rPr>
+        <w:t>.</w:t>
+      </w:r>
+    </w:p>
+    <w:p>
+      <w:pPr>
+        <w:rPr>
+          <w:sz w:val="24"/>
+          <w:szCs w:val="24"/>
+        </w:rPr>
+      </w:pPr>
+      <w:r>
+        <w:rPr>
+          <w:b/>
+          <w:bCs/>
+          <w:sz w:val="24"/>
+          <w:szCs w:val="24"/>
+        </w:rPr>
+        <w:t xml:space="preserve">Expected Output: </w:t>
+      </w:r>
+      <w:r>
+        <w:rPr>
+          <w:sz w:val="24"/>
+          <w:szCs w:val="24"/>
+        </w:rPr>
+        <w:t xml:space="preserve">System will </w:t>
+      </w:r>
+      <w:r>
+        <w:rPr>
+          <w:sz w:val="24"/>
+          <w:szCs w:val="24"/>
+        </w:rPr>
+        <w:t>show error and request user to fix it</w:t>
+      </w:r>
+      <w:r>
+        <w:rPr>
+          <w:sz w:val="24"/>
+          <w:szCs w:val="24"/>
+        </w:rPr>
+        <w:t>.</w:t>
+      </w:r>
+    </w:p>
+    <w:p>
+      <w:pPr>
+        <w:rPr>
+          <w:sz w:val="24"/>
+          <w:szCs w:val="24"/>
+        </w:rPr>
+      </w:pPr>
+      <w:r>
+        <w:rPr>
+          <w:b/>
+          <w:bCs/>
+          <w:sz w:val="24"/>
+          <w:szCs w:val="24"/>
+        </w:rPr>
+        <w:t>Retrieved Output:</w:t>
+      </w:r>
+      <w:r>
+        <w:rPr>
+          <w:sz w:val="24"/>
+          <w:szCs w:val="24"/>
+        </w:rPr>
+        <w:t xml:space="preserve"> System </w:t>
+      </w:r>
+      <w:r>
+        <w:rPr>
+          <w:sz w:val="24"/>
+          <w:szCs w:val="24"/>
+        </w:rPr>
+        <w:t>crashes</w:t>
+      </w:r>
+      <w:r>
+        <w:rPr>
+          <w:sz w:val="24"/>
+          <w:szCs w:val="24"/>
+        </w:rPr>
+        <w:t>.</w:t>
+      </w:r>
+    </w:p>
+    <w:p>
+      <w:pPr>
+        <w:rPr>
+          <w:sz w:val="24"/>
+          <w:szCs w:val="24"/>
+        </w:rPr>
+      </w:pPr>
+      <w:r>
+        <w:rPr>
+          <w:b/>
+          <w:bCs/>
+          <w:sz w:val="24"/>
+          <w:szCs w:val="24"/>
+        </w:rPr>
         <w:t>Status:</w:t>
       </w:r>
       <w:r>
@@ -1526,6 +2730,1579 @@
         <w:rPr>
           <w:sz w:val="24"/>
           <w:szCs w:val="24"/>
+          <w:highlight w:val="red"/>
+        </w:rPr>
+        <w:t>Failed</w:t>
+      </w:r>
+    </w:p>
+    <w:p>
+      <w:pPr>
+        <w:rPr>
+          <w:b/>
+          <w:bCs/>
+          <w:sz w:val="24"/>
+          <w:szCs w:val="24"/>
+          <w:u w:val="single"/>
+        </w:rPr>
+      </w:pPr>
+      <w:r>
+        <w:rPr>
+          <w:b/>
+          <w:bCs/>
+          <w:sz w:val="24"/>
+          <w:szCs w:val="24"/>
+          <w:u w:val="single"/>
+        </w:rPr>
+        <w:t xml:space="preserve">Test Case </w:t>
+      </w:r>
+      <w:r>
+        <w:rPr>
+          <w:b/>
+          <w:bCs/>
+          <w:sz w:val="24"/>
+          <w:szCs w:val="24"/>
+          <w:u w:val="single"/>
+        </w:rPr>
+        <w:t>9</w:t>
+      </w:r>
+      <w:r>
+        <w:rPr>
+          <w:b/>
+          <w:bCs/>
+          <w:sz w:val="24"/>
+          <w:szCs w:val="24"/>
+          <w:u w:val="single"/>
+        </w:rPr>
+        <w:t>:</w:t>
+      </w:r>
+    </w:p>
+    <w:p>
+      <w:pPr>
+        <w:rPr>
+          <w:sz w:val="24"/>
+          <w:szCs w:val="24"/>
+        </w:rPr>
+      </w:pPr>
+      <w:r>
+        <w:rPr>
+          <w:b/>
+          <w:bCs/>
+          <w:sz w:val="24"/>
+          <w:szCs w:val="24"/>
+        </w:rPr>
+        <w:t xml:space="preserve">User Input: </w:t>
+      </w:r>
+      <w:r>
+        <w:rPr>
+          <w:sz w:val="24"/>
+          <w:szCs w:val="24"/>
+        </w:rPr>
+        <w:t>Name column missing in email sheet</w:t>
+      </w:r>
+      <w:r>
+        <w:rPr>
+          <w:sz w:val="24"/>
+          <w:szCs w:val="24"/>
+        </w:rPr>
+        <w:t>.</w:t>
+      </w:r>
+    </w:p>
+    <w:p>
+      <w:pPr>
+        <w:rPr>
+          <w:sz w:val="24"/>
+          <w:szCs w:val="24"/>
+        </w:rPr>
+      </w:pPr>
+      <w:r>
+        <w:rPr>
+          <w:b/>
+          <w:bCs/>
+          <w:sz w:val="24"/>
+          <w:szCs w:val="24"/>
+        </w:rPr>
+        <w:t xml:space="preserve">Expected Output: </w:t>
+      </w:r>
+      <w:r>
+        <w:rPr>
+          <w:sz w:val="24"/>
+          <w:szCs w:val="24"/>
+        </w:rPr>
+        <w:t xml:space="preserve">System will </w:t>
+      </w:r>
+      <w:r>
+        <w:rPr>
+          <w:sz w:val="24"/>
+          <w:szCs w:val="24"/>
+        </w:rPr>
+        <w:t>show error and request user to fix it</w:t>
+      </w:r>
+      <w:r>
+        <w:rPr>
+          <w:sz w:val="24"/>
+          <w:szCs w:val="24"/>
+        </w:rPr>
+        <w:t>.</w:t>
+      </w:r>
+    </w:p>
+    <w:p>
+      <w:pPr>
+        <w:rPr>
+          <w:sz w:val="24"/>
+          <w:szCs w:val="24"/>
+        </w:rPr>
+      </w:pPr>
+      <w:r>
+        <w:rPr>
+          <w:b/>
+          <w:bCs/>
+          <w:sz w:val="24"/>
+          <w:szCs w:val="24"/>
+        </w:rPr>
+        <w:t>Retrieved Output:</w:t>
+      </w:r>
+      <w:r>
+        <w:rPr>
+          <w:sz w:val="24"/>
+          <w:szCs w:val="24"/>
+        </w:rPr>
+        <w:t xml:space="preserve"> System </w:t>
+      </w:r>
+      <w:r>
+        <w:rPr>
+          <w:sz w:val="24"/>
+          <w:szCs w:val="24"/>
+        </w:rPr>
+        <w:t>crashes</w:t>
+      </w:r>
+      <w:r>
+        <w:rPr>
+          <w:sz w:val="24"/>
+          <w:szCs w:val="24"/>
+        </w:rPr>
+        <w:t>.</w:t>
+      </w:r>
+    </w:p>
+    <w:p>
+      <w:pPr>
+        <w:rPr>
+          <w:sz w:val="24"/>
+          <w:szCs w:val="24"/>
+        </w:rPr>
+      </w:pPr>
+      <w:r>
+        <w:rPr>
+          <w:b/>
+          <w:bCs/>
+          <w:sz w:val="24"/>
+          <w:szCs w:val="24"/>
+        </w:rPr>
+        <w:t>Status:</w:t>
+      </w:r>
+      <w:r>
+        <w:rPr>
+          <w:sz w:val="24"/>
+          <w:szCs w:val="24"/>
+        </w:rPr>
+        <w:t xml:space="preserve"> </w:t>
+      </w:r>
+      <w:r>
+        <w:rPr>
+          <w:sz w:val="24"/>
+          <w:szCs w:val="24"/>
+          <w:highlight w:val="red"/>
+        </w:rPr>
+        <w:t>Failed</w:t>
+      </w:r>
+    </w:p>
+    <w:p>
+      <w:pPr>
+        <w:rPr>
+          <w:b/>
+          <w:bCs/>
+          <w:sz w:val="24"/>
+          <w:szCs w:val="24"/>
+          <w:u w:val="single"/>
+        </w:rPr>
+      </w:pPr>
+      <w:r>
+        <w:rPr>
+          <w:b/>
+          <w:bCs/>
+          <w:sz w:val="24"/>
+          <w:szCs w:val="24"/>
+          <w:u w:val="single"/>
+        </w:rPr>
+        <w:t xml:space="preserve">Test Case </w:t>
+      </w:r>
+      <w:r>
+        <w:rPr>
+          <w:b/>
+          <w:bCs/>
+          <w:sz w:val="24"/>
+          <w:szCs w:val="24"/>
+          <w:u w:val="single"/>
+        </w:rPr>
+        <w:t>10</w:t>
+      </w:r>
+      <w:r>
+        <w:rPr>
+          <w:b/>
+          <w:bCs/>
+          <w:sz w:val="24"/>
+          <w:szCs w:val="24"/>
+          <w:u w:val="single"/>
+        </w:rPr>
+        <w:t>:</w:t>
+      </w:r>
+    </w:p>
+    <w:p>
+      <w:pPr>
+        <w:rPr>
+          <w:sz w:val="24"/>
+          <w:szCs w:val="24"/>
+        </w:rPr>
+      </w:pPr>
+      <w:r>
+        <w:rPr>
+          <w:b/>
+          <w:bCs/>
+          <w:sz w:val="24"/>
+          <w:szCs w:val="24"/>
+        </w:rPr>
+        <w:t xml:space="preserve">User Input: </w:t>
+      </w:r>
+      <w:r>
+        <w:rPr>
+          <w:sz w:val="24"/>
+          <w:szCs w:val="24"/>
+        </w:rPr>
+        <w:t>ID column missing in email sheet</w:t>
+      </w:r>
+      <w:r>
+        <w:rPr>
+          <w:sz w:val="24"/>
+          <w:szCs w:val="24"/>
+        </w:rPr>
+        <w:t>.</w:t>
+      </w:r>
+    </w:p>
+    <w:p>
+      <w:pPr>
+        <w:rPr>
+          <w:sz w:val="24"/>
+          <w:szCs w:val="24"/>
+        </w:rPr>
+      </w:pPr>
+      <w:r>
+        <w:rPr>
+          <w:b/>
+          <w:bCs/>
+          <w:sz w:val="24"/>
+          <w:szCs w:val="24"/>
+        </w:rPr>
+        <w:t xml:space="preserve">Expected Output: </w:t>
+      </w:r>
+      <w:r>
+        <w:rPr>
+          <w:sz w:val="24"/>
+          <w:szCs w:val="24"/>
+        </w:rPr>
+        <w:t xml:space="preserve">System will </w:t>
+      </w:r>
+      <w:r>
+        <w:rPr>
+          <w:sz w:val="24"/>
+          <w:szCs w:val="24"/>
+        </w:rPr>
+        <w:t>show error and request user to fix it</w:t>
+      </w:r>
+      <w:r>
+        <w:rPr>
+          <w:sz w:val="24"/>
+          <w:szCs w:val="24"/>
+        </w:rPr>
+        <w:t>.</w:t>
+      </w:r>
+    </w:p>
+    <w:p>
+      <w:pPr>
+        <w:rPr>
+          <w:sz w:val="24"/>
+          <w:szCs w:val="24"/>
+        </w:rPr>
+      </w:pPr>
+      <w:r>
+        <w:rPr>
+          <w:b/>
+          <w:bCs/>
+          <w:sz w:val="24"/>
+          <w:szCs w:val="24"/>
+        </w:rPr>
+        <w:t>Retrieved Output:</w:t>
+      </w:r>
+      <w:r>
+        <w:rPr>
+          <w:sz w:val="24"/>
+          <w:szCs w:val="24"/>
+        </w:rPr>
+        <w:t xml:space="preserve"> System </w:t>
+      </w:r>
+      <w:r>
+        <w:rPr>
+          <w:sz w:val="24"/>
+          <w:szCs w:val="24"/>
+        </w:rPr>
+        <w:t>crashes</w:t>
+      </w:r>
+      <w:r>
+        <w:rPr>
+          <w:sz w:val="24"/>
+          <w:szCs w:val="24"/>
+        </w:rPr>
+        <w:t>.</w:t>
+      </w:r>
+    </w:p>
+    <w:p>
+      <w:pPr>
+        <w:rPr>
+          <w:sz w:val="24"/>
+          <w:szCs w:val="24"/>
+        </w:rPr>
+      </w:pPr>
+      <w:r>
+        <w:rPr>
+          <w:b/>
+          <w:bCs/>
+          <w:sz w:val="24"/>
+          <w:szCs w:val="24"/>
+        </w:rPr>
+        <w:t>Status:</w:t>
+      </w:r>
+      <w:r>
+        <w:rPr>
+          <w:sz w:val="24"/>
+          <w:szCs w:val="24"/>
+        </w:rPr>
+        <w:t xml:space="preserve"> </w:t>
+      </w:r>
+      <w:r>
+        <w:rPr>
+          <w:sz w:val="24"/>
+          <w:szCs w:val="24"/>
+          <w:highlight w:val="red"/>
+        </w:rPr>
+        <w:t>Failed</w:t>
+      </w:r>
+    </w:p>
+    <w:p>
+      <w:pPr>
+        <w:rPr>
+          <w:b/>
+          <w:bCs/>
+          <w:sz w:val="24"/>
+          <w:szCs w:val="24"/>
+          <w:u w:val="single"/>
+        </w:rPr>
+      </w:pPr>
+      <w:r>
+        <w:rPr>
+          <w:b/>
+          <w:bCs/>
+          <w:sz w:val="24"/>
+          <w:szCs w:val="24"/>
+          <w:u w:val="single"/>
+        </w:rPr>
+        <w:t xml:space="preserve">Test Case </w:t>
+      </w:r>
+      <w:r>
+        <w:rPr>
+          <w:b/>
+          <w:bCs/>
+          <w:sz w:val="24"/>
+          <w:szCs w:val="24"/>
+          <w:u w:val="single"/>
+        </w:rPr>
+        <w:t>11</w:t>
+      </w:r>
+      <w:r>
+        <w:rPr>
+          <w:b/>
+          <w:bCs/>
+          <w:sz w:val="24"/>
+          <w:szCs w:val="24"/>
+          <w:u w:val="single"/>
+        </w:rPr>
+        <w:t>:</w:t>
+      </w:r>
+    </w:p>
+    <w:p>
+      <w:pPr>
+        <w:rPr>
+          <w:sz w:val="24"/>
+          <w:szCs w:val="24"/>
+        </w:rPr>
+      </w:pPr>
+      <w:r>
+        <w:rPr>
+          <w:b/>
+          <w:bCs/>
+          <w:sz w:val="24"/>
+          <w:szCs w:val="24"/>
+        </w:rPr>
+        <w:t>User Input:</w:t>
+      </w:r>
+      <w:r>
+        <w:rPr>
+          <w:b/>
+          <w:bCs/>
+          <w:sz w:val="24"/>
+          <w:szCs w:val="24"/>
+        </w:rPr>
+        <w:t xml:space="preserve"> </w:t>
+      </w:r>
+      <w:r>
+        <w:rPr>
+          <w:sz w:val="24"/>
+          <w:szCs w:val="24"/>
+        </w:rPr>
+        <w:t>Email</w:t>
+      </w:r>
+      <w:r>
+        <w:rPr>
+          <w:sz w:val="24"/>
+          <w:szCs w:val="24"/>
+        </w:rPr>
+        <w:t xml:space="preserve"> column missing in email sheet.</w:t>
+      </w:r>
+    </w:p>
+    <w:p>
+      <w:pPr>
+        <w:rPr>
+          <w:sz w:val="24"/>
+          <w:szCs w:val="24"/>
+        </w:rPr>
+      </w:pPr>
+      <w:r>
+        <w:rPr>
+          <w:b/>
+          <w:bCs/>
+          <w:sz w:val="24"/>
+          <w:szCs w:val="24"/>
+        </w:rPr>
+        <w:t xml:space="preserve">Expected Output: </w:t>
+      </w:r>
+      <w:r>
+        <w:rPr>
+          <w:sz w:val="24"/>
+          <w:szCs w:val="24"/>
+        </w:rPr>
+        <w:t xml:space="preserve">System will </w:t>
+      </w:r>
+      <w:r>
+        <w:rPr>
+          <w:sz w:val="24"/>
+          <w:szCs w:val="24"/>
+        </w:rPr>
+        <w:t>show error and request user to fix it</w:t>
+      </w:r>
+      <w:r>
+        <w:rPr>
+          <w:sz w:val="24"/>
+          <w:szCs w:val="24"/>
+        </w:rPr>
+        <w:t>.</w:t>
+      </w:r>
+    </w:p>
+    <w:p>
+      <w:pPr>
+        <w:rPr>
+          <w:sz w:val="24"/>
+          <w:szCs w:val="24"/>
+        </w:rPr>
+      </w:pPr>
+      <w:r>
+        <w:rPr>
+          <w:b/>
+          <w:bCs/>
+          <w:sz w:val="24"/>
+          <w:szCs w:val="24"/>
+        </w:rPr>
+        <w:t>Retrieved Output:</w:t>
+      </w:r>
+      <w:r>
+        <w:rPr>
+          <w:sz w:val="24"/>
+          <w:szCs w:val="24"/>
+        </w:rPr>
+        <w:t xml:space="preserve"> System </w:t>
+      </w:r>
+      <w:r>
+        <w:rPr>
+          <w:sz w:val="24"/>
+          <w:szCs w:val="24"/>
+        </w:rPr>
+        <w:t>crashes</w:t>
+      </w:r>
+      <w:r>
+        <w:rPr>
+          <w:sz w:val="24"/>
+          <w:szCs w:val="24"/>
+        </w:rPr>
+        <w:t>.</w:t>
+      </w:r>
+    </w:p>
+    <w:p>
+      <w:pPr>
+        <w:rPr>
+          <w:sz w:val="24"/>
+          <w:szCs w:val="24"/>
+        </w:rPr>
+      </w:pPr>
+      <w:r>
+        <w:rPr>
+          <w:b/>
+          <w:bCs/>
+          <w:sz w:val="24"/>
+          <w:szCs w:val="24"/>
+        </w:rPr>
+        <w:t>Status:</w:t>
+      </w:r>
+      <w:r>
+        <w:rPr>
+          <w:sz w:val="24"/>
+          <w:szCs w:val="24"/>
+        </w:rPr>
+        <w:t xml:space="preserve"> </w:t>
+      </w:r>
+      <w:r>
+        <w:rPr>
+          <w:sz w:val="24"/>
+          <w:szCs w:val="24"/>
+          <w:highlight w:val="red"/>
+        </w:rPr>
+        <w:t>Failed</w:t>
+      </w:r>
+    </w:p>
+    <w:p>
+      <w:pPr>
+        <w:rPr>
+          <w:b/>
+          <w:bCs/>
+          <w:sz w:val="24"/>
+          <w:szCs w:val="24"/>
+          <w:u w:val="single"/>
+        </w:rPr>
+      </w:pPr>
+      <w:r>
+        <w:rPr>
+          <w:b/>
+          <w:bCs/>
+          <w:sz w:val="24"/>
+          <w:szCs w:val="24"/>
+          <w:u w:val="single"/>
+        </w:rPr>
+        <w:t xml:space="preserve">Test Case </w:t>
+      </w:r>
+      <w:r>
+        <w:rPr>
+          <w:b/>
+          <w:bCs/>
+          <w:sz w:val="24"/>
+          <w:szCs w:val="24"/>
+          <w:u w:val="single"/>
+        </w:rPr>
+        <w:t>12</w:t>
+      </w:r>
+      <w:r>
+        <w:rPr>
+          <w:b/>
+          <w:bCs/>
+          <w:sz w:val="24"/>
+          <w:szCs w:val="24"/>
+          <w:u w:val="single"/>
+        </w:rPr>
+        <w:t>:</w:t>
+      </w:r>
+    </w:p>
+    <w:p>
+      <w:pPr>
+        <w:rPr>
+          <w:sz w:val="24"/>
+          <w:szCs w:val="24"/>
+        </w:rPr>
+      </w:pPr>
+      <w:r>
+        <w:rPr>
+          <w:b/>
+          <w:bCs/>
+          <w:sz w:val="24"/>
+          <w:szCs w:val="24"/>
+        </w:rPr>
+        <w:t>User Input:</w:t>
+      </w:r>
+      <w:r>
+        <w:rPr>
+          <w:b/>
+          <w:bCs/>
+          <w:sz w:val="24"/>
+          <w:szCs w:val="24"/>
+        </w:rPr>
+        <w:t xml:space="preserve"> </w:t>
+      </w:r>
+      <w:r>
+        <w:rPr>
+          <w:sz w:val="24"/>
+          <w:szCs w:val="24"/>
+        </w:rPr>
+        <w:t>Question</w:t>
+      </w:r>
+      <w:r>
+        <w:rPr>
+          <w:sz w:val="24"/>
+          <w:szCs w:val="24"/>
+        </w:rPr>
+        <w:t xml:space="preserve"> column missing in </w:t>
+      </w:r>
+      <w:r>
+        <w:rPr>
+          <w:sz w:val="24"/>
+          <w:szCs w:val="24"/>
+        </w:rPr>
+        <w:t>Rubrics</w:t>
+      </w:r>
+      <w:r>
+        <w:rPr>
+          <w:sz w:val="24"/>
+          <w:szCs w:val="24"/>
+        </w:rPr>
+        <w:t xml:space="preserve"> sheet.</w:t>
+      </w:r>
+    </w:p>
+    <w:p>
+      <w:pPr>
+        <w:rPr>
+          <w:sz w:val="24"/>
+          <w:szCs w:val="24"/>
+        </w:rPr>
+      </w:pPr>
+      <w:r>
+        <w:rPr>
+          <w:b/>
+          <w:bCs/>
+          <w:sz w:val="24"/>
+          <w:szCs w:val="24"/>
+        </w:rPr>
+        <w:t xml:space="preserve">Expected Output: </w:t>
+      </w:r>
+      <w:r>
+        <w:rPr>
+          <w:sz w:val="24"/>
+          <w:szCs w:val="24"/>
+        </w:rPr>
+        <w:t xml:space="preserve">System will </w:t>
+      </w:r>
+      <w:r>
+        <w:rPr>
+          <w:sz w:val="24"/>
+          <w:szCs w:val="24"/>
+        </w:rPr>
+        <w:t>show error and request user to fix it</w:t>
+      </w:r>
+      <w:r>
+        <w:rPr>
+          <w:sz w:val="24"/>
+          <w:szCs w:val="24"/>
+        </w:rPr>
+        <w:t>.</w:t>
+      </w:r>
+    </w:p>
+    <w:p>
+      <w:pPr>
+        <w:rPr>
+          <w:sz w:val="24"/>
+          <w:szCs w:val="24"/>
+        </w:rPr>
+      </w:pPr>
+      <w:r>
+        <w:rPr>
+          <w:b/>
+          <w:bCs/>
+          <w:sz w:val="24"/>
+          <w:szCs w:val="24"/>
+        </w:rPr>
+        <w:t>Retrieved Output:</w:t>
+      </w:r>
+      <w:r>
+        <w:rPr>
+          <w:sz w:val="24"/>
+          <w:szCs w:val="24"/>
+        </w:rPr>
+        <w:t xml:space="preserve"> System </w:t>
+      </w:r>
+      <w:r>
+        <w:rPr>
+          <w:sz w:val="24"/>
+          <w:szCs w:val="24"/>
+        </w:rPr>
+        <w:t>crashes</w:t>
+      </w:r>
+      <w:r>
+        <w:rPr>
+          <w:sz w:val="24"/>
+          <w:szCs w:val="24"/>
+        </w:rPr>
+        <w:t>.</w:t>
+      </w:r>
+    </w:p>
+    <w:p>
+      <w:pPr>
+        <w:rPr>
+          <w:sz w:val="24"/>
+          <w:szCs w:val="24"/>
+        </w:rPr>
+      </w:pPr>
+      <w:r>
+        <w:rPr>
+          <w:b/>
+          <w:bCs/>
+          <w:sz w:val="24"/>
+          <w:szCs w:val="24"/>
+        </w:rPr>
+        <w:t>Status:</w:t>
+      </w:r>
+      <w:r>
+        <w:rPr>
+          <w:sz w:val="24"/>
+          <w:szCs w:val="24"/>
+        </w:rPr>
+        <w:t xml:space="preserve"> </w:t>
+      </w:r>
+      <w:r>
+        <w:rPr>
+          <w:sz w:val="24"/>
+          <w:szCs w:val="24"/>
+          <w:highlight w:val="red"/>
+        </w:rPr>
+        <w:t>Failed</w:t>
+      </w:r>
+    </w:p>
+    <w:p>
+      <w:pPr>
+        <w:rPr>
+          <w:b/>
+          <w:bCs/>
+          <w:sz w:val="24"/>
+          <w:szCs w:val="24"/>
+          <w:u w:val="single"/>
+        </w:rPr>
+      </w:pPr>
+      <w:r>
+        <w:rPr>
+          <w:b/>
+          <w:bCs/>
+          <w:sz w:val="24"/>
+          <w:szCs w:val="24"/>
+          <w:u w:val="single"/>
+        </w:rPr>
+        <w:t xml:space="preserve">Test Case </w:t>
+      </w:r>
+      <w:r>
+        <w:rPr>
+          <w:b/>
+          <w:bCs/>
+          <w:sz w:val="24"/>
+          <w:szCs w:val="24"/>
+          <w:u w:val="single"/>
+        </w:rPr>
+        <w:t>13</w:t>
+      </w:r>
+      <w:r>
+        <w:rPr>
+          <w:b/>
+          <w:bCs/>
+          <w:sz w:val="24"/>
+          <w:szCs w:val="24"/>
+          <w:u w:val="single"/>
+        </w:rPr>
+        <w:t>:</w:t>
+      </w:r>
+    </w:p>
+    <w:p>
+      <w:pPr>
+        <w:rPr>
+          <w:sz w:val="24"/>
+          <w:szCs w:val="24"/>
+        </w:rPr>
+      </w:pPr>
+      <w:r>
+        <w:rPr>
+          <w:b/>
+          <w:bCs/>
+          <w:sz w:val="24"/>
+          <w:szCs w:val="24"/>
+        </w:rPr>
+        <w:t>User Input:</w:t>
+      </w:r>
+      <w:r>
+        <w:rPr>
+          <w:b/>
+          <w:bCs/>
+          <w:sz w:val="24"/>
+          <w:szCs w:val="24"/>
+        </w:rPr>
+        <w:t xml:space="preserve"> </w:t>
+      </w:r>
+      <w:r>
+        <w:rPr>
+          <w:sz w:val="24"/>
+          <w:szCs w:val="24"/>
+        </w:rPr>
+        <w:t>Levels</w:t>
+      </w:r>
+      <w:r>
+        <w:rPr>
+          <w:sz w:val="24"/>
+          <w:szCs w:val="24"/>
+        </w:rPr>
+        <w:t xml:space="preserve"> column missing in Rubrics sheet.</w:t>
+      </w:r>
+    </w:p>
+    <w:p>
+      <w:pPr>
+        <w:rPr>
+          <w:sz w:val="24"/>
+          <w:szCs w:val="24"/>
+        </w:rPr>
+      </w:pPr>
+      <w:r>
+        <w:rPr>
+          <w:b/>
+          <w:bCs/>
+          <w:sz w:val="24"/>
+          <w:szCs w:val="24"/>
+        </w:rPr>
+        <w:lastRenderedPageBreak/>
+        <w:t xml:space="preserve">Expected Output: </w:t>
+      </w:r>
+      <w:r>
+        <w:rPr>
+          <w:sz w:val="24"/>
+          <w:szCs w:val="24"/>
+        </w:rPr>
+        <w:t xml:space="preserve">System will </w:t>
+      </w:r>
+      <w:r>
+        <w:rPr>
+          <w:sz w:val="24"/>
+          <w:szCs w:val="24"/>
+        </w:rPr>
+        <w:t>show error and request user to fix it</w:t>
+      </w:r>
+      <w:r>
+        <w:rPr>
+          <w:sz w:val="24"/>
+          <w:szCs w:val="24"/>
+        </w:rPr>
+        <w:t>.</w:t>
+      </w:r>
+    </w:p>
+    <w:p>
+      <w:pPr>
+        <w:rPr>
+          <w:sz w:val="24"/>
+          <w:szCs w:val="24"/>
+        </w:rPr>
+      </w:pPr>
+      <w:r>
+        <w:rPr>
+          <w:b/>
+          <w:bCs/>
+          <w:sz w:val="24"/>
+          <w:szCs w:val="24"/>
+        </w:rPr>
+        <w:t>Retrieved Output:</w:t>
+      </w:r>
+      <w:r>
+        <w:rPr>
+          <w:sz w:val="24"/>
+          <w:szCs w:val="24"/>
+        </w:rPr>
+        <w:t xml:space="preserve"> System </w:t>
+      </w:r>
+      <w:r>
+        <w:rPr>
+          <w:sz w:val="24"/>
+          <w:szCs w:val="24"/>
+        </w:rPr>
+        <w:t>crashes</w:t>
+      </w:r>
+      <w:r>
+        <w:rPr>
+          <w:sz w:val="24"/>
+          <w:szCs w:val="24"/>
+        </w:rPr>
+        <w:t>.</w:t>
+      </w:r>
+    </w:p>
+    <w:p>
+      <w:pPr>
+        <w:rPr>
+          <w:sz w:val="24"/>
+          <w:szCs w:val="24"/>
+        </w:rPr>
+      </w:pPr>
+      <w:r>
+        <w:rPr>
+          <w:b/>
+          <w:bCs/>
+          <w:sz w:val="24"/>
+          <w:szCs w:val="24"/>
+        </w:rPr>
+        <w:t>Status:</w:t>
+      </w:r>
+      <w:r>
+        <w:rPr>
+          <w:sz w:val="24"/>
+          <w:szCs w:val="24"/>
+        </w:rPr>
+        <w:t xml:space="preserve"> </w:t>
+      </w:r>
+      <w:r>
+        <w:rPr>
+          <w:sz w:val="24"/>
+          <w:szCs w:val="24"/>
+          <w:highlight w:val="red"/>
+        </w:rPr>
+        <w:t>Failed</w:t>
+      </w:r>
+    </w:p>
+    <w:p>
+      <w:pPr>
+        <w:rPr>
+          <w:b/>
+          <w:bCs/>
+          <w:sz w:val="24"/>
+          <w:szCs w:val="24"/>
+          <w:u w:val="single"/>
+        </w:rPr>
+      </w:pPr>
+      <w:r>
+        <w:rPr>
+          <w:b/>
+          <w:bCs/>
+          <w:sz w:val="24"/>
+          <w:szCs w:val="24"/>
+          <w:u w:val="single"/>
+        </w:rPr>
+        <w:t xml:space="preserve">Test Case </w:t>
+      </w:r>
+      <w:r>
+        <w:rPr>
+          <w:b/>
+          <w:bCs/>
+          <w:sz w:val="24"/>
+          <w:szCs w:val="24"/>
+          <w:u w:val="single"/>
+        </w:rPr>
+        <w:t>14</w:t>
+      </w:r>
+      <w:r>
+        <w:rPr>
+          <w:b/>
+          <w:bCs/>
+          <w:sz w:val="24"/>
+          <w:szCs w:val="24"/>
+          <w:u w:val="single"/>
+        </w:rPr>
+        <w:t>:</w:t>
+      </w:r>
+    </w:p>
+    <w:p>
+      <w:pPr>
+        <w:rPr>
+          <w:sz w:val="24"/>
+          <w:szCs w:val="24"/>
+        </w:rPr>
+      </w:pPr>
+      <w:r>
+        <w:rPr>
+          <w:b/>
+          <w:bCs/>
+          <w:sz w:val="24"/>
+          <w:szCs w:val="24"/>
+        </w:rPr>
+        <w:t>User Input:</w:t>
+      </w:r>
+      <w:r>
+        <w:rPr>
+          <w:b/>
+          <w:bCs/>
+          <w:sz w:val="24"/>
+          <w:szCs w:val="24"/>
+        </w:rPr>
+        <w:t xml:space="preserve"> </w:t>
+      </w:r>
+      <w:r>
+        <w:rPr>
+          <w:sz w:val="24"/>
+          <w:szCs w:val="24"/>
+        </w:rPr>
+        <w:t>Marks</w:t>
+      </w:r>
+      <w:r>
+        <w:rPr>
+          <w:sz w:val="24"/>
+          <w:szCs w:val="24"/>
+        </w:rPr>
+        <w:t xml:space="preserve"> column missing in Rubrics sheet.</w:t>
+      </w:r>
+    </w:p>
+    <w:p>
+      <w:pPr>
+        <w:rPr>
+          <w:sz w:val="24"/>
+          <w:szCs w:val="24"/>
+        </w:rPr>
+      </w:pPr>
+      <w:r>
+        <w:rPr>
+          <w:b/>
+          <w:bCs/>
+          <w:sz w:val="24"/>
+          <w:szCs w:val="24"/>
+        </w:rPr>
+        <w:t xml:space="preserve">Expected Output: </w:t>
+      </w:r>
+      <w:r>
+        <w:rPr>
+          <w:sz w:val="24"/>
+          <w:szCs w:val="24"/>
+        </w:rPr>
+        <w:t xml:space="preserve">System will </w:t>
+      </w:r>
+      <w:r>
+        <w:rPr>
+          <w:sz w:val="24"/>
+          <w:szCs w:val="24"/>
+        </w:rPr>
+        <w:t>show error and request user to fix it</w:t>
+      </w:r>
+      <w:r>
+        <w:rPr>
+          <w:sz w:val="24"/>
+          <w:szCs w:val="24"/>
+        </w:rPr>
+        <w:t>.</w:t>
+      </w:r>
+    </w:p>
+    <w:p>
+      <w:pPr>
+        <w:rPr>
+          <w:sz w:val="24"/>
+          <w:szCs w:val="24"/>
+        </w:rPr>
+      </w:pPr>
+      <w:r>
+        <w:rPr>
+          <w:b/>
+          <w:bCs/>
+          <w:sz w:val="24"/>
+          <w:szCs w:val="24"/>
+        </w:rPr>
+        <w:t>Retrieved Output:</w:t>
+      </w:r>
+      <w:r>
+        <w:rPr>
+          <w:sz w:val="24"/>
+          <w:szCs w:val="24"/>
+        </w:rPr>
+        <w:t xml:space="preserve"> System </w:t>
+      </w:r>
+      <w:r>
+        <w:rPr>
+          <w:sz w:val="24"/>
+          <w:szCs w:val="24"/>
+        </w:rPr>
+        <w:t>crashes</w:t>
+      </w:r>
+      <w:r>
+        <w:rPr>
+          <w:sz w:val="24"/>
+          <w:szCs w:val="24"/>
+        </w:rPr>
+        <w:t>.</w:t>
+      </w:r>
+    </w:p>
+    <w:p>
+      <w:pPr>
+        <w:rPr>
+          <w:sz w:val="24"/>
+          <w:szCs w:val="24"/>
+        </w:rPr>
+      </w:pPr>
+      <w:r>
+        <w:rPr>
+          <w:b/>
+          <w:bCs/>
+          <w:sz w:val="24"/>
+          <w:szCs w:val="24"/>
+        </w:rPr>
+        <w:t>Status:</w:t>
+      </w:r>
+      <w:r>
+        <w:rPr>
+          <w:sz w:val="24"/>
+          <w:szCs w:val="24"/>
+        </w:rPr>
+        <w:t xml:space="preserve"> </w:t>
+      </w:r>
+      <w:r>
+        <w:rPr>
+          <w:sz w:val="24"/>
+          <w:szCs w:val="24"/>
+          <w:highlight w:val="red"/>
+        </w:rPr>
+        <w:t>Failed</w:t>
+      </w:r>
+    </w:p>
+    <w:p>
+      <w:pPr>
+        <w:rPr>
+          <w:b/>
+          <w:bCs/>
+          <w:sz w:val="24"/>
+          <w:szCs w:val="24"/>
+          <w:u w:val="single"/>
+        </w:rPr>
+      </w:pPr>
+      <w:r>
+        <w:rPr>
+          <w:b/>
+          <w:bCs/>
+          <w:sz w:val="24"/>
+          <w:szCs w:val="24"/>
+          <w:u w:val="single"/>
+        </w:rPr>
+        <w:t xml:space="preserve">Test Case </w:t>
+      </w:r>
+      <w:r>
+        <w:rPr>
+          <w:b/>
+          <w:bCs/>
+          <w:sz w:val="24"/>
+          <w:szCs w:val="24"/>
+          <w:u w:val="single"/>
+        </w:rPr>
+        <w:t>15</w:t>
+      </w:r>
+      <w:r>
+        <w:rPr>
+          <w:b/>
+          <w:bCs/>
+          <w:sz w:val="24"/>
+          <w:szCs w:val="24"/>
+          <w:u w:val="single"/>
+        </w:rPr>
+        <w:t>:</w:t>
+      </w:r>
+    </w:p>
+    <w:p>
+      <w:pPr>
+        <w:rPr>
+          <w:sz w:val="24"/>
+          <w:szCs w:val="24"/>
+        </w:rPr>
+      </w:pPr>
+      <w:r>
+        <w:rPr>
+          <w:b/>
+          <w:bCs/>
+          <w:sz w:val="24"/>
+          <w:szCs w:val="24"/>
+        </w:rPr>
+        <w:t xml:space="preserve">User Input: </w:t>
+      </w:r>
+      <w:r>
+        <w:rPr>
+          <w:sz w:val="24"/>
+          <w:szCs w:val="24"/>
+        </w:rPr>
+        <w:t xml:space="preserve">Google sheets are not </w:t>
+      </w:r>
+      <w:r>
+        <w:rPr>
+          <w:sz w:val="24"/>
+          <w:szCs w:val="24"/>
+        </w:rPr>
+        <w:t>shared with the g-service account.</w:t>
+      </w:r>
+    </w:p>
+    <w:p>
+      <w:pPr>
+        <w:rPr>
+          <w:sz w:val="24"/>
+          <w:szCs w:val="24"/>
+        </w:rPr>
+      </w:pPr>
+      <w:r>
+        <w:rPr>
+          <w:b/>
+          <w:bCs/>
+          <w:sz w:val="24"/>
+          <w:szCs w:val="24"/>
+        </w:rPr>
+        <w:t xml:space="preserve">Expected Output: </w:t>
+      </w:r>
+      <w:r>
+        <w:rPr>
+          <w:sz w:val="24"/>
+          <w:szCs w:val="24"/>
+        </w:rPr>
+        <w:t xml:space="preserve">System will </w:t>
+      </w:r>
+      <w:r>
+        <w:rPr>
+          <w:sz w:val="24"/>
+          <w:szCs w:val="24"/>
+        </w:rPr>
+        <w:t xml:space="preserve">show error and request user to </w:t>
+      </w:r>
+      <w:r>
+        <w:rPr>
+          <w:sz w:val="24"/>
+          <w:szCs w:val="24"/>
+        </w:rPr>
+        <w:t>give permission</w:t>
+      </w:r>
+      <w:r>
+        <w:rPr>
+          <w:sz w:val="24"/>
+          <w:szCs w:val="24"/>
+        </w:rPr>
+        <w:t>.</w:t>
+      </w:r>
+    </w:p>
+    <w:p>
+      <w:pPr>
+        <w:rPr>
+          <w:sz w:val="24"/>
+          <w:szCs w:val="24"/>
+        </w:rPr>
+      </w:pPr>
+      <w:r>
+        <w:rPr>
+          <w:b/>
+          <w:bCs/>
+          <w:sz w:val="24"/>
+          <w:szCs w:val="24"/>
+        </w:rPr>
+        <w:t>Retrieved Output:</w:t>
+      </w:r>
+      <w:r>
+        <w:rPr>
+          <w:sz w:val="24"/>
+          <w:szCs w:val="24"/>
+        </w:rPr>
+        <w:t xml:space="preserve"> System </w:t>
+      </w:r>
+      <w:r>
+        <w:rPr>
+          <w:sz w:val="24"/>
+          <w:szCs w:val="24"/>
+        </w:rPr>
+        <w:t>crashes</w:t>
+      </w:r>
+      <w:r>
+        <w:rPr>
+          <w:sz w:val="24"/>
+          <w:szCs w:val="24"/>
+        </w:rPr>
+        <w:t>.</w:t>
+      </w:r>
+    </w:p>
+    <w:p>
+      <w:pPr>
+        <w:rPr>
+          <w:sz w:val="24"/>
+          <w:szCs w:val="24"/>
+        </w:rPr>
+      </w:pPr>
+      <w:r>
+        <w:rPr>
+          <w:b/>
+          <w:bCs/>
+          <w:sz w:val="24"/>
+          <w:szCs w:val="24"/>
+        </w:rPr>
+        <w:t>Status:</w:t>
+      </w:r>
+      <w:r>
+        <w:rPr>
+          <w:sz w:val="24"/>
+          <w:szCs w:val="24"/>
+        </w:rPr>
+        <w:t xml:space="preserve"> </w:t>
+      </w:r>
+      <w:r>
+        <w:rPr>
+          <w:sz w:val="24"/>
+          <w:szCs w:val="24"/>
+          <w:highlight w:val="red"/>
+        </w:rPr>
+        <w:t>Failed</w:t>
+      </w:r>
+    </w:p>
+    <w:p>
+      <w:pPr>
+        <w:rPr>
+          <w:sz w:val="24"/>
+          <w:szCs w:val="24"/>
+        </w:rPr>
+      </w:pPr>
+    </w:p>
+    <w:p>
+      <w:pPr>
+        <w:jc w:val="center"/>
+        <w:rPr>
+          <w:b/>
+          <w:bCs/>
+          <w:sz w:val="28"/>
+          <w:szCs w:val="28"/>
+          <w:u w:val="single"/>
+        </w:rPr>
+      </w:pPr>
+      <w:r>
+        <w:rPr>
+          <w:b/>
+          <w:bCs/>
+          <w:sz w:val="28"/>
+          <w:szCs w:val="28"/>
+          <w:u w:val="single"/>
+        </w:rPr>
+        <w:t xml:space="preserve">Page: </w:t>
+      </w:r>
+      <w:r>
+        <w:rPr>
+          <w:b/>
+          <w:bCs/>
+          <w:sz w:val="28"/>
+          <w:szCs w:val="28"/>
+          <w:u w:val="single"/>
+        </w:rPr>
+        <w:t>Dashboard (Generate Result Button)</w:t>
+      </w:r>
+    </w:p>
+    <w:p>
+      <w:pPr>
+        <w:rPr>
+          <w:sz w:val="24"/>
+          <w:szCs w:val="24"/>
+        </w:rPr>
+      </w:pPr>
+      <w:r>
+        <w:rPr>
+          <w:b/>
+          <w:bCs/>
+          <w:sz w:val="24"/>
+          <w:szCs w:val="24"/>
+        </w:rPr>
+        <w:t>Expected Input:</w:t>
+      </w:r>
+      <w:r>
+        <w:rPr>
+          <w:sz w:val="24"/>
+          <w:szCs w:val="24"/>
+        </w:rPr>
+        <w:t xml:space="preserve"> </w:t>
+      </w:r>
+      <w:r>
+        <w:rPr>
+          <w:sz w:val="24"/>
+          <w:szCs w:val="24"/>
+        </w:rPr>
+        <w:t>User clicks on the generate result button.</w:t>
+      </w:r>
+    </w:p>
+    <w:p>
+      <w:pPr>
+        <w:rPr>
+          <w:sz w:val="24"/>
+          <w:szCs w:val="24"/>
+        </w:rPr>
+      </w:pPr>
+      <w:r>
+        <w:rPr>
+          <w:b/>
+          <w:bCs/>
+          <w:sz w:val="24"/>
+          <w:szCs w:val="24"/>
+        </w:rPr>
+        <w:t>Expected Output:</w:t>
+      </w:r>
+      <w:r>
+        <w:rPr>
+          <w:sz w:val="24"/>
+          <w:szCs w:val="24"/>
+        </w:rPr>
+        <w:t xml:space="preserve"> </w:t>
+      </w:r>
+      <w:r>
+        <w:rPr>
+          <w:sz w:val="24"/>
+          <w:szCs w:val="24"/>
+        </w:rPr>
+        <w:t>After clicking on the button, the google form responses are collected and assessed. Marks obtained after assessing the responses are then added to a new google sheet</w:t>
+      </w:r>
+      <w:r>
+        <w:rPr>
+          <w:sz w:val="24"/>
+          <w:szCs w:val="24"/>
+        </w:rPr>
+        <w:t xml:space="preserve"> which is further shared with the user via email.</w:t>
+      </w:r>
+    </w:p>
+    <w:p>
+      <w:pPr>
+        <w:rPr>
+          <w:b/>
+          <w:bCs/>
+          <w:sz w:val="24"/>
+          <w:szCs w:val="24"/>
+          <w:u w:val="single"/>
+        </w:rPr>
+      </w:pPr>
+      <w:r>
+        <w:rPr>
+          <w:b/>
+          <w:bCs/>
+          <w:sz w:val="24"/>
+          <w:szCs w:val="24"/>
+          <w:u w:val="single"/>
+        </w:rPr>
+        <w:t>Test Case 1:</w:t>
+      </w:r>
+    </w:p>
+    <w:p>
+      <w:pPr>
+        <w:rPr>
+          <w:sz w:val="24"/>
+          <w:szCs w:val="24"/>
+        </w:rPr>
+      </w:pPr>
+      <w:r>
+        <w:rPr>
+          <w:b/>
+          <w:bCs/>
+          <w:sz w:val="24"/>
+          <w:szCs w:val="24"/>
+        </w:rPr>
+        <w:t xml:space="preserve">User Input: </w:t>
+      </w:r>
+      <w:r>
+        <w:rPr>
+          <w:sz w:val="24"/>
+          <w:szCs w:val="24"/>
+        </w:rPr>
+        <w:t>Generate Result button clicked.</w:t>
+      </w:r>
+    </w:p>
+    <w:p>
+      <w:pPr>
+        <w:rPr>
+          <w:sz w:val="24"/>
+          <w:szCs w:val="24"/>
+        </w:rPr>
+      </w:pPr>
+      <w:r>
+        <w:rPr>
+          <w:b/>
+          <w:bCs/>
+          <w:sz w:val="24"/>
+          <w:szCs w:val="24"/>
+        </w:rPr>
+        <w:t xml:space="preserve">Expected Output: </w:t>
+      </w:r>
+      <w:r>
+        <w:rPr>
+          <w:sz w:val="24"/>
+          <w:szCs w:val="24"/>
+        </w:rPr>
+        <w:t>System will generate a google sheet link where marks of the students will be present.</w:t>
+      </w:r>
+    </w:p>
+    <w:p>
+      <w:pPr>
+        <w:rPr>
+          <w:sz w:val="24"/>
+          <w:szCs w:val="24"/>
+        </w:rPr>
+      </w:pPr>
+      <w:r>
+        <w:rPr>
+          <w:b/>
+          <w:bCs/>
+          <w:sz w:val="24"/>
+          <w:szCs w:val="24"/>
+        </w:rPr>
+        <w:t>Retrieved Output:</w:t>
+      </w:r>
+      <w:r>
+        <w:rPr>
+          <w:sz w:val="24"/>
+          <w:szCs w:val="24"/>
+        </w:rPr>
+        <w:t xml:space="preserve"> </w:t>
+      </w:r>
+      <w:r>
+        <w:rPr>
+          <w:sz w:val="24"/>
+          <w:szCs w:val="24"/>
+        </w:rPr>
+        <w:t>System generate</w:t>
+      </w:r>
+      <w:r>
+        <w:rPr>
+          <w:sz w:val="24"/>
+          <w:szCs w:val="24"/>
+        </w:rPr>
+        <w:t>s</w:t>
+      </w:r>
+      <w:r>
+        <w:rPr>
+          <w:sz w:val="24"/>
+          <w:szCs w:val="24"/>
+        </w:rPr>
+        <w:t xml:space="preserve"> a google sheet link where marks of the students will be present.</w:t>
+      </w:r>
+    </w:p>
+    <w:p>
+      <w:pPr>
+        <w:rPr>
+          <w:sz w:val="24"/>
+          <w:szCs w:val="24"/>
+        </w:rPr>
+      </w:pPr>
+      <w:r>
+        <w:rPr>
+          <w:b/>
+          <w:bCs/>
+          <w:sz w:val="24"/>
+          <w:szCs w:val="24"/>
+        </w:rPr>
+        <w:t>Status:</w:t>
+      </w:r>
+      <w:r>
+        <w:rPr>
+          <w:sz w:val="24"/>
+          <w:szCs w:val="24"/>
+        </w:rPr>
+        <w:t xml:space="preserve"> </w:t>
+      </w:r>
+      <w:r>
+        <w:rPr>
+          <w:sz w:val="24"/>
+          <w:szCs w:val="24"/>
           <w:highlight w:val="green"/>
         </w:rPr>
         <w:t>Passed</w:t>
@@ -1541,14 +4318,37 @@
           <w:u w:val="single"/>
         </w:rPr>
       </w:pPr>
-      <w:r>
-        <w:rPr>
-          <w:b/>
-          <w:bCs/>
-          <w:sz w:val="24"/>
-          <w:szCs w:val="24"/>
-          <w:u w:val="single"/>
-        </w:rPr>
+    </w:p>
+    <w:p>
+      <w:pPr>
+        <w:rPr>
+          <w:b/>
+          <w:bCs/>
+          <w:sz w:val="24"/>
+          <w:szCs w:val="24"/>
+          <w:u w:val="single"/>
+        </w:rPr>
+      </w:pPr>
+    </w:p>
+    <w:p>
+      <w:pPr>
+        <w:rPr>
+          <w:b/>
+          <w:bCs/>
+          <w:sz w:val="24"/>
+          <w:szCs w:val="24"/>
+          <w:u w:val="single"/>
+        </w:rPr>
+      </w:pPr>
+      <w:r>
+        <w:rPr>
+          <w:b/>
+          <w:bCs/>
+          <w:sz w:val="24"/>
+          <w:szCs w:val="24"/>
+          <w:u w:val="single"/>
+        </w:rPr>
+        <w:lastRenderedPageBreak/>
         <w:t xml:space="preserve">Test Case </w:t>
       </w:r>
       <w:r>
@@ -1559,6 +4359,401 @@
           <w:szCs w:val="24"/>
           <w:u w:val="single"/>
         </w:rPr>
+        <w:t>2</w:t>
+      </w:r>
+      <w:r>
+        <w:rPr>
+          <w:b/>
+          <w:bCs/>
+          <w:sz w:val="24"/>
+          <w:szCs w:val="24"/>
+          <w:u w:val="single"/>
+        </w:rPr>
+        <w:t>:</w:t>
+      </w:r>
+    </w:p>
+    <w:p>
+      <w:pPr>
+        <w:rPr>
+          <w:sz w:val="24"/>
+          <w:szCs w:val="24"/>
+        </w:rPr>
+      </w:pPr>
+      <w:r>
+        <w:rPr>
+          <w:b/>
+          <w:bCs/>
+          <w:sz w:val="24"/>
+          <w:szCs w:val="24"/>
+        </w:rPr>
+        <w:t xml:space="preserve">User Input: </w:t>
+      </w:r>
+      <w:r>
+        <w:rPr>
+          <w:sz w:val="24"/>
+          <w:szCs w:val="24"/>
+        </w:rPr>
+        <w:t>Generate Result button clicked</w:t>
+      </w:r>
+      <w:r>
+        <w:rPr>
+          <w:sz w:val="24"/>
+          <w:szCs w:val="24"/>
+        </w:rPr>
+        <w:t xml:space="preserve"> </w:t>
+      </w:r>
+      <w:r>
+        <w:rPr>
+          <w:sz w:val="24"/>
+          <w:szCs w:val="24"/>
+        </w:rPr>
+        <w:t>but</w:t>
+      </w:r>
+      <w:r>
+        <w:rPr>
+          <w:sz w:val="24"/>
+          <w:szCs w:val="24"/>
+        </w:rPr>
+        <w:t xml:space="preserve"> no google form responses found</w:t>
+      </w:r>
+      <w:r>
+        <w:rPr>
+          <w:sz w:val="24"/>
+          <w:szCs w:val="24"/>
+        </w:rPr>
+        <w:t>.</w:t>
+      </w:r>
+    </w:p>
+    <w:p>
+      <w:pPr>
+        <w:rPr>
+          <w:sz w:val="24"/>
+          <w:szCs w:val="24"/>
+        </w:rPr>
+      </w:pPr>
+      <w:r>
+        <w:rPr>
+          <w:b/>
+          <w:bCs/>
+          <w:sz w:val="24"/>
+          <w:szCs w:val="24"/>
+        </w:rPr>
+        <w:t xml:space="preserve">Expected Output: </w:t>
+      </w:r>
+      <w:r>
+        <w:rPr>
+          <w:sz w:val="24"/>
+          <w:szCs w:val="24"/>
+        </w:rPr>
+        <w:t>System will generate a</w:t>
+      </w:r>
+      <w:r>
+        <w:rPr>
+          <w:sz w:val="24"/>
+          <w:szCs w:val="24"/>
+        </w:rPr>
+        <w:t xml:space="preserve"> blank</w:t>
+      </w:r>
+      <w:r>
+        <w:rPr>
+          <w:sz w:val="24"/>
+          <w:szCs w:val="24"/>
+        </w:rPr>
+        <w:t xml:space="preserve"> google sheet link</w:t>
+      </w:r>
+      <w:r>
+        <w:rPr>
+          <w:sz w:val="24"/>
+          <w:szCs w:val="24"/>
+        </w:rPr>
+        <w:t xml:space="preserve"> where the empty columns will be present.</w:t>
+      </w:r>
+    </w:p>
+    <w:p>
+      <w:pPr>
+        <w:rPr>
+          <w:sz w:val="24"/>
+          <w:szCs w:val="24"/>
+        </w:rPr>
+      </w:pPr>
+      <w:r>
+        <w:rPr>
+          <w:b/>
+          <w:bCs/>
+          <w:sz w:val="24"/>
+          <w:szCs w:val="24"/>
+        </w:rPr>
+        <w:t>Retrieved Output:</w:t>
+      </w:r>
+      <w:r>
+        <w:rPr>
+          <w:sz w:val="24"/>
+          <w:szCs w:val="24"/>
+        </w:rPr>
+        <w:t xml:space="preserve"> </w:t>
+      </w:r>
+      <w:r>
+        <w:rPr>
+          <w:sz w:val="24"/>
+          <w:szCs w:val="24"/>
+        </w:rPr>
+        <w:t>System generate</w:t>
+      </w:r>
+      <w:r>
+        <w:rPr>
+          <w:sz w:val="24"/>
+          <w:szCs w:val="24"/>
+        </w:rPr>
+        <w:t>s</w:t>
+      </w:r>
+      <w:r>
+        <w:rPr>
+          <w:sz w:val="24"/>
+          <w:szCs w:val="24"/>
+        </w:rPr>
+        <w:t xml:space="preserve"> a blank google sheet link where the empty columns will be present.</w:t>
+      </w:r>
+    </w:p>
+    <w:p>
+      <w:pPr>
+        <w:rPr>
+          <w:sz w:val="24"/>
+          <w:szCs w:val="24"/>
+        </w:rPr>
+      </w:pPr>
+      <w:r>
+        <w:rPr>
+          <w:b/>
+          <w:bCs/>
+          <w:sz w:val="24"/>
+          <w:szCs w:val="24"/>
+        </w:rPr>
+        <w:t>Status:</w:t>
+      </w:r>
+      <w:r>
+        <w:rPr>
+          <w:sz w:val="24"/>
+          <w:szCs w:val="24"/>
+        </w:rPr>
+        <w:t xml:space="preserve"> </w:t>
+      </w:r>
+      <w:r>
+        <w:rPr>
+          <w:sz w:val="24"/>
+          <w:szCs w:val="24"/>
+          <w:highlight w:val="green"/>
+        </w:rPr>
+        <w:t>Passed</w:t>
+      </w:r>
+    </w:p>
+    <w:p>
+      <w:pPr>
+        <w:rPr>
+          <w:b/>
+          <w:bCs/>
+          <w:sz w:val="24"/>
+          <w:szCs w:val="24"/>
+          <w:u w:val="single"/>
+        </w:rPr>
+      </w:pPr>
+      <w:r>
+        <w:rPr>
+          <w:b/>
+          <w:bCs/>
+          <w:sz w:val="24"/>
+          <w:szCs w:val="24"/>
+          <w:u w:val="single"/>
+        </w:rPr>
+        <w:t xml:space="preserve">Test Case </w:t>
+      </w:r>
+      <w:r>
+        <w:rPr>
+          <w:b/>
+          <w:bCs/>
+          <w:sz w:val="24"/>
+          <w:szCs w:val="24"/>
+          <w:u w:val="single"/>
+        </w:rPr>
+        <w:t>3</w:t>
+      </w:r>
+      <w:r>
+        <w:rPr>
+          <w:b/>
+          <w:bCs/>
+          <w:sz w:val="24"/>
+          <w:szCs w:val="24"/>
+          <w:u w:val="single"/>
+        </w:rPr>
+        <w:t>:</w:t>
+      </w:r>
+    </w:p>
+    <w:p>
+      <w:pPr>
+        <w:rPr>
+          <w:sz w:val="24"/>
+          <w:szCs w:val="24"/>
+        </w:rPr>
+      </w:pPr>
+      <w:r>
+        <w:rPr>
+          <w:b/>
+          <w:bCs/>
+          <w:sz w:val="24"/>
+          <w:szCs w:val="24"/>
+        </w:rPr>
+        <w:t xml:space="preserve">User Input: </w:t>
+      </w:r>
+      <w:r>
+        <w:rPr>
+          <w:sz w:val="24"/>
+          <w:szCs w:val="24"/>
+        </w:rPr>
+        <w:t xml:space="preserve">Generate Result button clicked </w:t>
+      </w:r>
+      <w:r>
+        <w:rPr>
+          <w:sz w:val="24"/>
+          <w:szCs w:val="24"/>
+        </w:rPr>
+        <w:t>but</w:t>
+      </w:r>
+      <w:r>
+        <w:rPr>
+          <w:sz w:val="24"/>
+          <w:szCs w:val="24"/>
+        </w:rPr>
+        <w:t xml:space="preserve"> </w:t>
+      </w:r>
+      <w:r>
+        <w:rPr>
+          <w:sz w:val="24"/>
+          <w:szCs w:val="24"/>
+        </w:rPr>
+        <w:t>some student couldn’t answer some question and left blank.</w:t>
+      </w:r>
+    </w:p>
+    <w:p>
+      <w:pPr>
+        <w:rPr>
+          <w:sz w:val="24"/>
+          <w:szCs w:val="24"/>
+        </w:rPr>
+      </w:pPr>
+      <w:r>
+        <w:rPr>
+          <w:b/>
+          <w:bCs/>
+          <w:sz w:val="24"/>
+          <w:szCs w:val="24"/>
+        </w:rPr>
+        <w:t xml:space="preserve">Expected Output: </w:t>
+      </w:r>
+      <w:r>
+        <w:rPr>
+          <w:sz w:val="24"/>
+          <w:szCs w:val="24"/>
+        </w:rPr>
+        <w:t xml:space="preserve">System will </w:t>
+      </w:r>
+      <w:r>
+        <w:rPr>
+          <w:sz w:val="24"/>
+          <w:szCs w:val="24"/>
+        </w:rPr>
+        <w:t>mark the answer as 0 and add to the google sheet.</w:t>
+      </w:r>
+    </w:p>
+    <w:p>
+      <w:pPr>
+        <w:rPr>
+          <w:sz w:val="24"/>
+          <w:szCs w:val="24"/>
+        </w:rPr>
+      </w:pPr>
+      <w:r>
+        <w:rPr>
+          <w:b/>
+          <w:bCs/>
+          <w:sz w:val="24"/>
+          <w:szCs w:val="24"/>
+        </w:rPr>
+        <w:t>Retrieved Output:</w:t>
+      </w:r>
+      <w:r>
+        <w:rPr>
+          <w:sz w:val="24"/>
+          <w:szCs w:val="24"/>
+        </w:rPr>
+        <w:t xml:space="preserve"> </w:t>
+      </w:r>
+      <w:r>
+        <w:rPr>
+          <w:sz w:val="24"/>
+          <w:szCs w:val="24"/>
+        </w:rPr>
+        <w:t>System adds 0 to the google sheet.</w:t>
+      </w:r>
+    </w:p>
+    <w:p>
+      <w:pPr>
+        <w:rPr>
+          <w:sz w:val="24"/>
+          <w:szCs w:val="24"/>
+        </w:rPr>
+      </w:pPr>
+      <w:r>
+        <w:rPr>
+          <w:b/>
+          <w:bCs/>
+          <w:sz w:val="24"/>
+          <w:szCs w:val="24"/>
+        </w:rPr>
+        <w:t>Status:</w:t>
+      </w:r>
+      <w:r>
+        <w:rPr>
+          <w:sz w:val="24"/>
+          <w:szCs w:val="24"/>
+        </w:rPr>
+        <w:t xml:space="preserve"> </w:t>
+      </w:r>
+      <w:r>
+        <w:rPr>
+          <w:sz w:val="24"/>
+          <w:szCs w:val="24"/>
+          <w:highlight w:val="green"/>
+        </w:rPr>
+        <w:t>Passed</w:t>
+      </w:r>
+    </w:p>
+    <w:p>
+      <w:pPr>
+        <w:rPr>
+          <w:b/>
+          <w:bCs/>
+          <w:sz w:val="24"/>
+          <w:szCs w:val="24"/>
+          <w:u w:val="single"/>
+        </w:rPr>
+      </w:pPr>
+      <w:r>
+        <w:rPr>
+          <w:b/>
+          <w:bCs/>
+          <w:sz w:val="24"/>
+          <w:szCs w:val="24"/>
+          <w:u w:val="single"/>
+        </w:rPr>
+        <w:t xml:space="preserve">Test Case </w:t>
+      </w:r>
+      <w:r>
+        <w:rPr>
+          <w:b/>
+          <w:bCs/>
+          <w:sz w:val="24"/>
+          <w:szCs w:val="24"/>
+          <w:u w:val="single"/>
+        </w:rPr>
         <w:t>4</w:t>
       </w:r>
       <w:r>
@@ -1593,7 +4788,14 @@
           <w:sz w:val="24"/>
           <w:szCs w:val="24"/>
         </w:rPr>
-        <w:t>Past date is given in the deadline input field.</w:t>
+        <w:t xml:space="preserve">Generate Result button clicked </w:t>
+      </w:r>
+      <w:r>
+        <w:rPr>
+          <w:sz w:val="24"/>
+          <w:szCs w:val="24"/>
+        </w:rPr>
+        <w:t>and the user left.</w:t>
       </w:r>
     </w:p>
     <w:p>
@@ -1617,7 +4819,14 @@
           <w:sz w:val="24"/>
           <w:szCs w:val="24"/>
         </w:rPr>
-        <w:t>System will request the user to select a date in the future.</w:t>
+        <w:t xml:space="preserve">System will </w:t>
+      </w:r>
+      <w:r>
+        <w:rPr>
+          <w:sz w:val="24"/>
+          <w:szCs w:val="24"/>
+        </w:rPr>
+        <w:t>not generate the result and end the process.</w:t>
       </w:r>
     </w:p>
     <w:p>
@@ -1641,7 +4850,14 @@
           <w:sz w:val="24"/>
           <w:szCs w:val="24"/>
         </w:rPr>
-        <w:t xml:space="preserve"> System request the user to select a date in the future.</w:t>
+        <w:t xml:space="preserve"> </w:t>
+      </w:r>
+      <w:r>
+        <w:rPr>
+          <w:sz w:val="24"/>
+          <w:szCs w:val="24"/>
+        </w:rPr>
+        <w:t>System crashes.</w:t>
       </w:r>
     </w:p>
     <w:p>
@@ -1671,182 +4887,52 @@
         <w:rPr>
           <w:sz w:val="24"/>
           <w:szCs w:val="24"/>
-          <w:highlight w:val="green"/>
-        </w:rPr>
-        <w:t>Passed</w:t>
-      </w:r>
-    </w:p>
-    <w:p>
-      <w:pPr>
-        <w:rPr>
-          <w:b/>
-          <w:bCs/>
-          <w:sz w:val="24"/>
-          <w:szCs w:val="24"/>
-          <w:u w:val="single"/>
-        </w:rPr>
-      </w:pPr>
-      <w:r>
-        <w:rPr>
-          <w:b/>
-          <w:bCs/>
-          <w:sz w:val="24"/>
-          <w:szCs w:val="24"/>
-          <w:u w:val="single"/>
-        </w:rPr>
-        <w:t>Test Case 5:</w:t>
-      </w:r>
-    </w:p>
-    <w:p>
-      <w:pPr>
-        <w:rPr>
-          <w:sz w:val="24"/>
-          <w:szCs w:val="24"/>
-        </w:rPr>
-      </w:pPr>
-      <w:r>
-        <w:rPr>
-          <w:b/>
-          <w:bCs/>
-          <w:sz w:val="24"/>
-          <w:szCs w:val="24"/>
-        </w:rPr>
-        <w:t xml:space="preserve">User Input: </w:t>
-      </w:r>
-      <w:r>
-        <w:rPr>
-          <w:sz w:val="24"/>
-          <w:szCs w:val="24"/>
-        </w:rPr>
-        <w:t>All the inputs are given correctly.</w:t>
-      </w:r>
-    </w:p>
-    <w:p>
-      <w:pPr>
-        <w:rPr>
-          <w:sz w:val="24"/>
-          <w:szCs w:val="24"/>
-        </w:rPr>
-      </w:pPr>
-      <w:r>
-        <w:rPr>
-          <w:b/>
-          <w:bCs/>
-          <w:sz w:val="24"/>
-          <w:szCs w:val="24"/>
-        </w:rPr>
-        <w:t xml:space="preserve">Expected Output: </w:t>
-      </w:r>
-      <w:r>
-        <w:rPr>
-          <w:sz w:val="24"/>
-          <w:szCs w:val="24"/>
-        </w:rPr>
-        <w:t xml:space="preserve">System will </w:t>
-      </w:r>
-      <w:r>
-        <w:rPr>
-          <w:sz w:val="24"/>
-          <w:szCs w:val="24"/>
-        </w:rPr>
-        <w:t>work</w:t>
-      </w:r>
-      <w:r>
-        <w:rPr>
-          <w:sz w:val="24"/>
-          <w:szCs w:val="24"/>
-        </w:rPr>
-        <w:t>.</w:t>
-      </w:r>
-    </w:p>
-    <w:p>
-      <w:pPr>
-        <w:rPr>
-          <w:sz w:val="24"/>
-          <w:szCs w:val="24"/>
-        </w:rPr>
-      </w:pPr>
-      <w:r>
-        <w:rPr>
-          <w:b/>
-          <w:bCs/>
-          <w:sz w:val="24"/>
-          <w:szCs w:val="24"/>
-        </w:rPr>
-        <w:t>Retrieved Output:</w:t>
-      </w:r>
-      <w:r>
-        <w:rPr>
-          <w:sz w:val="24"/>
-          <w:szCs w:val="24"/>
-        </w:rPr>
-        <w:t xml:space="preserve"> System </w:t>
-      </w:r>
-      <w:r>
-        <w:rPr>
-          <w:sz w:val="24"/>
-          <w:szCs w:val="24"/>
-        </w:rPr>
-        <w:t>works</w:t>
-      </w:r>
-      <w:r>
-        <w:rPr>
-          <w:sz w:val="24"/>
-          <w:szCs w:val="24"/>
-        </w:rPr>
-        <w:t>.</w:t>
-      </w:r>
-    </w:p>
-    <w:p>
-      <w:pPr>
-        <w:rPr>
-          <w:sz w:val="24"/>
-          <w:szCs w:val="24"/>
-        </w:rPr>
-      </w:pPr>
-      <w:r>
-        <w:rPr>
-          <w:b/>
-          <w:bCs/>
-          <w:sz w:val="24"/>
-          <w:szCs w:val="24"/>
-        </w:rPr>
-        <w:t>Status:</w:t>
-      </w:r>
-      <w:r>
-        <w:rPr>
-          <w:sz w:val="24"/>
-          <w:szCs w:val="24"/>
-        </w:rPr>
-        <w:t xml:space="preserve"> </w:t>
-      </w:r>
-      <w:r>
-        <w:rPr>
-          <w:sz w:val="24"/>
-          <w:szCs w:val="24"/>
-          <w:highlight w:val="green"/>
-        </w:rPr>
-        <w:t>Passed</w:t>
-      </w:r>
-    </w:p>
-    <w:p>
-      <w:pPr>
-        <w:rPr>
-          <w:b/>
-          <w:bCs/>
-          <w:sz w:val="24"/>
-          <w:szCs w:val="24"/>
-        </w:rPr>
-      </w:pPr>
-      <w:r>
-        <w:rPr>
-          <w:b/>
-          <w:bCs/>
-          <w:sz w:val="24"/>
-          <w:szCs w:val="24"/>
-        </w:rPr>
-        <w:t xml:space="preserve"> </w:t>
-      </w:r>
+          <w:highlight w:val="red"/>
+        </w:rPr>
+        <w:t>Failed</w:t>
+      </w:r>
+    </w:p>
+    <w:p>
+      <w:pPr>
+        <w:rPr>
+          <w:sz w:val="24"/>
+          <w:szCs w:val="24"/>
+        </w:rPr>
+      </w:pPr>
+    </w:p>
+    <w:p>
+      <w:pPr>
+        <w:rPr>
+          <w:sz w:val="24"/>
+          <w:szCs w:val="24"/>
+        </w:rPr>
+      </w:pPr>
+    </w:p>
+    <w:p>
+      <w:pPr>
+        <w:rPr>
+          <w:sz w:val="24"/>
+          <w:szCs w:val="24"/>
+        </w:rPr>
+      </w:pPr>
+    </w:p>
+    <w:p>
+      <w:pPr>
+        <w:rPr>
+          <w:sz w:val="24"/>
+          <w:szCs w:val="24"/>
+        </w:rPr>
+      </w:pPr>
+    </w:p>
+    <w:p>
+      <w:pPr>
+        <w:rPr>
+          <w:b/>
+          <w:bCs/>
+          <w:sz w:val="24"/>
+          <w:szCs w:val="24"/>
+        </w:rPr>
+      </w:pPr>
     </w:p>
     <w:p/>
     <w:p>
@@ -1856,39 +4942,7 @@
           <w:bCs/>
         </w:rPr>
       </w:pPr>
-      <w:r>
-        <w:rPr>
-          <w:b/>
-          <w:bCs/>
-        </w:rPr>
-        <w:t xml:space="preserve"> </w:t>
-      </w:r>
-    </w:p>
-    <w:p/>
-    <w:p>
-      <w:pPr>
-        <w:rPr>
-          <w:b/>
-          <w:bCs/>
-        </w:rPr>
-      </w:pPr>
-      <w:r>
-        <w:rPr>
-          <w:b/>
-          <w:bCs/>
-        </w:rPr>
-        <w:t xml:space="preserve"> </w:t>
-      </w:r>
-    </w:p>
-    <w:p>
-      <w:pPr>
-        <w:rPr>
-          <w:b/>
-          <w:bCs/>
-        </w:rPr>
-      </w:pPr>
-    </w:p>
-    <w:p/>
+    </w:p>
     <w:sectPr>
       <w:pgSz w:w="12240" w:h="15840"/>
       <w:pgMar w:top="1440" w:right="1440" w:bottom="1440" w:left="1440" w:header="720" w:footer="720" w:gutter="0"/>
@@ -1897,6 +4951,103 @@
     </w:sectPr>
   </w:body>
 </w:document>
+</file>
+
+<file path=word/numbering.xml><?xml version="1.0" encoding="utf-8"?>
+<w:numbering xmlns:wpc="http://schemas.microsoft.com/office/word/2010/wordprocessingCanvas" xmlns:cx="http://schemas.microsoft.com/office/drawing/2014/chartex" xmlns:cx1="http://schemas.microsoft.com/office/drawing/2015/9/8/chartex" xmlns:cx2="http://schemas.microsoft.com/office/drawing/2015/10/21/chartex" xmlns:cx3="http://schemas.microsoft.com/office/drawing/2016/5/9/chartex" xmlns:cx4="http://schemas.microsoft.com/office/drawing/2016/5/10/chartex" xmlns:cx5="http://schemas.microsoft.com/office/drawing/2016/5/11/chartex" xmlns:cx6="http://schemas.microsoft.com/office/drawing/2016/5/12/chartex" xmlns:cx7="http://schemas.microsoft.com/office/drawing/2016/5/13/chartex" xmlns:cx8="http://schemas.microsoft.com/office/drawing/2016/5/14/chartex" xmlns:mc="http://schemas.openxmlformats.org/markup-compatibility/2006" xmlns:aink="http://schemas.microsoft.com/office/drawing/2016/ink" xmlns:am3d="http://schemas.microsoft.com/office/drawing/2017/model3d" xmlns:o="urn:schemas-microsoft-com:office:office" xmlns:oel="http://schemas.microsoft.com/office/2019/extlst" xmlns:r="http://schemas.openxmlformats.org/officeDocument/2006/relationships" xmlns:m="http://schemas.openxmlformats.org/officeDocument/2006/math" xmlns:v="urn:schemas-microsoft-com:vml" xmlns:wp14="http://schemas.microsoft.com/office/word/2010/wordprocessingDrawing" xmlns:wp="http://schemas.openxmlformats.org/drawingml/2006/wordprocessingDrawing" xmlns:w10="urn:schemas-microsoft-com:office:word" xmlns:w="http://schemas.openxmlformats.org/wordprocessingml/2006/main" xmlns:w14="http://schemas.microsoft.com/office/word/2010/wordml" xmlns:w15="http://schemas.microsoft.com/office/word/2012/wordml" xmlns:w16cex="http://schemas.microsoft.com/office/word/2018/wordml/cex" xmlns:w16cid="http://schemas.microsoft.com/office/word/2016/wordml/cid" xmlns:w16="http://schemas.microsoft.com/office/word/2018/wordml" xmlns:w16sdtdh="http://schemas.microsoft.com/office/word/2020/wordml/sdtdatahash" xmlns:w16se="http://schemas.microsoft.com/office/word/2015/wordml/symex" xmlns:wpg="http://schemas.microsoft.com/office/word/2010/wordprocessingGroup" xmlns:wpi="http://schemas.microsoft.com/office/word/2010/wordprocessingInk" xmlns:wne="http://schemas.microsoft.com/office/word/2006/wordml" xmlns:wps="http://schemas.microsoft.com/office/word/2010/wordprocessingShape" mc:Ignorable="w14 w15 w16se w16cid w16 w16cex w16sdtdh wp14">
+  <w:abstractNum w:abstractNumId="0" w15:restartNumberingAfterBreak="0">
+    <w:nsid w:val="6D7A321B"/>
+    <w:multiLevelType w:val="hybridMultilevel"/>
+    <w:tmpl w:val="505AFD02"/>
+    <w:lvl w:ilvl="0" w:tplc="0409000F">
+      <w:start w:val="1"/>
+      <w:numFmt w:val="decimal"/>
+      <w:lvlText w:val="%1."/>
+      <w:lvlJc w:val="left"/>
+      <w:pPr>
+        <w:ind w:left="720" w:hanging="360"/>
+      </w:pPr>
+      <w:rPr>
+        <w:rFonts w:hint="default"/>
+      </w:rPr>
+    </w:lvl>
+    <w:lvl w:ilvl="1" w:tplc="04090019" w:tentative="1">
+      <w:start w:val="1"/>
+      <w:numFmt w:val="lowerLetter"/>
+      <w:lvlText w:val="%2."/>
+      <w:lvlJc w:val="left"/>
+      <w:pPr>
+        <w:ind w:left="1440" w:hanging="360"/>
+      </w:pPr>
+    </w:lvl>
+    <w:lvl w:ilvl="2" w:tplc="0409001B" w:tentative="1">
+      <w:start w:val="1"/>
+      <w:numFmt w:val="lowerRoman"/>
+      <w:lvlText w:val="%3."/>
+      <w:lvlJc w:val="right"/>
+      <w:pPr>
+        <w:ind w:left="2160" w:hanging="180"/>
+      </w:pPr>
+    </w:lvl>
+    <w:lvl w:ilvl="3" w:tplc="0409000F" w:tentative="1">
+      <w:start w:val="1"/>
+      <w:numFmt w:val="decimal"/>
+      <w:lvlText w:val="%4."/>
+      <w:lvlJc w:val="left"/>
+      <w:pPr>
+        <w:ind w:left="2880" w:hanging="360"/>
+      </w:pPr>
+    </w:lvl>
+    <w:lvl w:ilvl="4" w:tplc="04090019" w:tentative="1">
+      <w:start w:val="1"/>
+      <w:numFmt w:val="lowerLetter"/>
+      <w:lvlText w:val="%5."/>
+      <w:lvlJc w:val="left"/>
+      <w:pPr>
+        <w:ind w:left="3600" w:hanging="360"/>
+      </w:pPr>
+    </w:lvl>
+    <w:lvl w:ilvl="5" w:tplc="0409001B" w:tentative="1">
+      <w:start w:val="1"/>
+      <w:numFmt w:val="lowerRoman"/>
+      <w:lvlText w:val="%6."/>
+      <w:lvlJc w:val="right"/>
+      <w:pPr>
+        <w:ind w:left="4320" w:hanging="180"/>
+      </w:pPr>
+    </w:lvl>
+    <w:lvl w:ilvl="6" w:tplc="0409000F" w:tentative="1">
+      <w:start w:val="1"/>
+      <w:numFmt w:val="decimal"/>
+      <w:lvlText w:val="%7."/>
+      <w:lvlJc w:val="left"/>
+      <w:pPr>
+        <w:ind w:left="5040" w:hanging="360"/>
+      </w:pPr>
+    </w:lvl>
+    <w:lvl w:ilvl="7" w:tplc="04090019" w:tentative="1">
+      <w:start w:val="1"/>
+      <w:numFmt w:val="lowerLetter"/>
+      <w:lvlText w:val="%8."/>
+      <w:lvlJc w:val="left"/>
+      <w:pPr>
+        <w:ind w:left="5760" w:hanging="360"/>
+      </w:pPr>
+    </w:lvl>
+    <w:lvl w:ilvl="8" w:tplc="0409001B" w:tentative="1">
+      <w:start w:val="1"/>
+      <w:numFmt w:val="lowerRoman"/>
+      <w:lvlText w:val="%9."/>
+      <w:lvlJc w:val="right"/>
+      <w:pPr>
+        <w:ind w:left="6480" w:hanging="180"/>
+      </w:pPr>
+    </w:lvl>
+  </w:abstractNum>
+  <w:num w:numId="1" w16cid:durableId="690303596">
+    <w:abstractNumId w:val="0"/>
+  </w:num>
+</w:numbering>
 </file>
 
 <file path=word/styles.xml><?xml version="1.0" encoding="utf-8"?>
@@ -2299,7 +5450,7 @@
   <w:style w:type="paragraph" w:default="1" w:styleId="Normal">
     <w:name w:val="Normal"/>
     <w:qFormat/>
-    <w:rsid w:val="00A6294E"/>
+    <w:rsid w:val="001C6BF0"/>
   </w:style>
   <w:style w:type="character" w:default="1" w:styleId="DefaultParagraphFont">
     <w:name w:val="Default Paragraph Font"/>
@@ -2327,6 +5478,17 @@
     <w:uiPriority w:val="99"/>
     <w:semiHidden/>
     <w:unhideWhenUsed/>
+  </w:style>
+  <w:style w:type="paragraph" w:styleId="ListParagraph">
+    <w:name w:val="List Paragraph"/>
+    <w:basedOn w:val="Normal"/>
+    <w:uiPriority w:val="34"/>
+    <w:qFormat/>
+    <w:rsid w:val="00042445"/>
+    <w:pPr>
+      <w:ind w:left="720"/>
+      <w:contextualSpacing/>
+    </w:pPr>
   </w:style>
 </w:styles>
 </file>

</xml_diff>